<commit_message>
Azurirani SSU-ovi za Administratora.
Change-Id: I81fcaae72fcb54620bb637f24d4e28d99290ff12
</commit_message>
<xml_diff>
--- a/Faza3/Izmenjen projektni zadatak/SSU/SSU_Administrator_Brisanje2.docx
+++ b/Faza3/Izmenjen projektni zadatak/SSU/SSU_Administrator_Brisanje2.docx
@@ -1,6 +1,6 @@
 
 <file path=word/document.xml><?xml version="1.0" encoding="utf-8"?>
-<w:document xmlns:wpc="http://schemas.microsoft.com/office/word/2010/wordprocessingCanvas" xmlns:cx="http://schemas.microsoft.com/office/drawing/2014/chartex" xmlns:cx1="http://schemas.microsoft.com/office/drawing/2015/9/8/chartex" xmlns:cx2="http://schemas.microsoft.com/office/drawing/2015/10/21/chartex" xmlns:cx3="http://schemas.microsoft.com/office/drawing/2016/5/9/chartex" xmlns:cx4="http://schemas.microsoft.com/office/drawing/2016/5/10/chartex" xmlns:cx5="http://schemas.microsoft.com/office/drawing/2016/5/11/chartex" xmlns:cx6="http://schemas.microsoft.com/office/drawing/2016/5/12/chartex" xmlns:cx7="http://schemas.microsoft.com/office/drawing/2016/5/13/chartex" xmlns:cx8="http://schemas.microsoft.com/office/drawing/2016/5/14/chartex" xmlns:mc="http://schemas.openxmlformats.org/markup-compatibility/2006" xmlns:aink="http://schemas.microsoft.com/office/drawing/2016/ink" xmlns:am3d="http://schemas.microsoft.com/office/drawing/2017/model3d" xmlns:o="urn:schemas-microsoft-com:office:office" xmlns:oel="http://schemas.microsoft.com/office/2019/extlst" xmlns:r="http://schemas.openxmlformats.org/officeDocument/2006/relationships" xmlns:m="http://schemas.openxmlformats.org/officeDocument/2006/math" xmlns:v="urn:schemas-microsoft-com:vml" xmlns:wp14="http://schemas.microsoft.com/office/word/2010/wordprocessingDrawing" xmlns:wp="http://schemas.openxmlformats.org/drawingml/2006/wordprocessingDrawing" xmlns:w10="urn:schemas-microsoft-com:office:word" xmlns:w="http://schemas.openxmlformats.org/wordprocessingml/2006/main" xmlns:w14="http://schemas.microsoft.com/office/word/2010/wordml" xmlns:w15="http://schemas.microsoft.com/office/word/2012/wordml" xmlns:w16cex="http://schemas.microsoft.com/office/word/2018/wordml/cex" xmlns:w16cid="http://schemas.microsoft.com/office/word/2016/wordml/cid" xmlns:w16="http://schemas.microsoft.com/office/word/2018/wordml" xmlns:w16du="http://schemas.microsoft.com/office/word/2023/wordml/word16du" xmlns:w16sdtdh="http://schemas.microsoft.com/office/word/2020/wordml/sdtdatahash" xmlns:w16se="http://schemas.microsoft.com/office/word/2015/wordml/symex" xmlns:wpg="http://schemas.microsoft.com/office/word/2010/wordprocessingGroup" xmlns:wpi="http://schemas.microsoft.com/office/word/2010/wordprocessingInk" xmlns:wne="http://schemas.microsoft.com/office/word/2006/wordml" xmlns:wps="http://schemas.microsoft.com/office/word/2010/wordprocessingShape" mc:Ignorable="w14 w15 w16se w16cid w16 w16cex w16sdtdh wp14">
+<w:document xmlns:wpc="http://schemas.microsoft.com/office/word/2010/wordprocessingCanvas" xmlns:cx="http://schemas.microsoft.com/office/drawing/2014/chartex" xmlns:cx1="http://schemas.microsoft.com/office/drawing/2015/9/8/chartex" xmlns:mc="http://schemas.openxmlformats.org/markup-compatibility/2006" xmlns:o="urn:schemas-microsoft-com:office:office" xmlns:r="http://schemas.openxmlformats.org/officeDocument/2006/relationships" xmlns:m="http://schemas.openxmlformats.org/officeDocument/2006/math" xmlns:v="urn:schemas-microsoft-com:vml" xmlns:wp14="http://schemas.microsoft.com/office/word/2010/wordprocessingDrawing" xmlns:wp="http://schemas.openxmlformats.org/drawingml/2006/wordprocessingDrawing" xmlns:w10="urn:schemas-microsoft-com:office:word" xmlns:w="http://schemas.openxmlformats.org/wordprocessingml/2006/main" xmlns:w14="http://schemas.microsoft.com/office/word/2010/wordml" xmlns:w15="http://schemas.microsoft.com/office/word/2012/wordml" xmlns:w16se="http://schemas.microsoft.com/office/word/2015/wordml/symex" xmlns:wpg="http://schemas.microsoft.com/office/word/2010/wordprocessingGroup" xmlns:wpi="http://schemas.microsoft.com/office/word/2010/wordprocessingInk" xmlns:wne="http://schemas.microsoft.com/office/word/2006/wordml" xmlns:wps="http://schemas.microsoft.com/office/word/2010/wordprocessingShape" mc:Ignorable="w14 w15 w16se wp14">
   <w:body>
     <w:p>
       <w:pPr>
@@ -660,12 +660,29 @@
             </w:tcBorders>
           </w:tcPr>
           <w:p>
+            <w:pPr>
+              <w:rPr>
+                <w:sz w:val="24"/>
+                <w:szCs w:val="24"/>
+                <w:lang w:val="sr-Cyrl-RS"/>
+              </w:rPr>
+            </w:pPr>
             <w:r>
               <w:rPr>
                 <w:rFonts w:ascii="Times New Roman" w:eastAsia="Times New Roman" w:hAnsi="Times New Roman" w:cs="Times New Roman"/>
-                <w:sz w:val="20"/>
+                <w:sz w:val="24"/>
+                <w:szCs w:val="24"/>
               </w:rPr>
               <w:t xml:space="preserve"> </w:t>
+            </w:r>
+            <w:r>
+              <w:rPr>
+                <w:rFonts w:ascii="Times New Roman" w:eastAsia="Times New Roman" w:hAnsi="Times New Roman" w:cs="Times New Roman"/>
+                <w:sz w:val="24"/>
+                <w:szCs w:val="24"/>
+                <w:lang w:val="sr-Cyrl-RS"/>
+              </w:rPr>
+              <w:t>27.05.2023.</w:t>
             </w:r>
           </w:p>
         </w:tc>
@@ -680,10 +697,26 @@
             </w:tcBorders>
           </w:tcPr>
           <w:p>
+            <w:pPr>
+              <w:rPr>
+                <w:sz w:val="24"/>
+                <w:szCs w:val="24"/>
+              </w:rPr>
+            </w:pPr>
             <w:r>
               <w:rPr>
                 <w:rFonts w:ascii="Times New Roman" w:eastAsia="Times New Roman" w:hAnsi="Times New Roman" w:cs="Times New Roman"/>
-                <w:sz w:val="20"/>
+                <w:sz w:val="24"/>
+                <w:szCs w:val="24"/>
+                <w:lang w:val="sr-Cyrl-RS"/>
+              </w:rPr>
+              <w:t>1.1</w:t>
+            </w:r>
+            <w:r>
+              <w:rPr>
+                <w:rFonts w:ascii="Times New Roman" w:eastAsia="Times New Roman" w:hAnsi="Times New Roman" w:cs="Times New Roman"/>
+                <w:sz w:val="24"/>
+                <w:szCs w:val="24"/>
               </w:rPr>
               <w:t xml:space="preserve"> </w:t>
             </w:r>
@@ -700,12 +733,49 @@
             </w:tcBorders>
           </w:tcPr>
           <w:p>
+            <w:pPr>
+              <w:rPr>
+                <w:sz w:val="24"/>
+                <w:szCs w:val="24"/>
+                <w:lang w:val="sr-Latn-RS"/>
+              </w:rPr>
+            </w:pPr>
             <w:r>
               <w:rPr>
                 <w:rFonts w:ascii="Times New Roman" w:eastAsia="Times New Roman" w:hAnsi="Times New Roman" w:cs="Times New Roman"/>
-                <w:sz w:val="20"/>
+                <w:sz w:val="24"/>
+                <w:szCs w:val="24"/>
               </w:rPr>
               <w:t xml:space="preserve"> </w:t>
+            </w:r>
+            <w:r>
+              <w:rPr>
+                <w:rFonts w:ascii="Times New Roman" w:eastAsia="Times New Roman" w:hAnsi="Times New Roman" w:cs="Times New Roman"/>
+                <w:sz w:val="24"/>
+                <w:szCs w:val="24"/>
+                <w:lang w:val="sr-Latn-RS"/>
+              </w:rPr>
+              <w:t>Postojala</w:t>
+            </w:r>
+            <w:r>
+              <w:rPr>
+                <w:rFonts w:ascii="Times New Roman" w:eastAsia="Times New Roman" w:hAnsi="Times New Roman" w:cs="Times New Roman"/>
+                <w:sz w:val="24"/>
+                <w:szCs w:val="24"/>
+                <w:lang w:val="sr-Latn-RS"/>
+              </w:rPr>
+              <w:t xml:space="preserve"> slovna greška i prepravka neslaganja toka</w:t>
+            </w:r>
+            <w:bookmarkStart w:id="0" w:name="_GoBack"/>
+            <w:bookmarkEnd w:id="0"/>
+            <w:r>
+              <w:rPr>
+                <w:rFonts w:ascii="Times New Roman" w:eastAsia="Times New Roman" w:hAnsi="Times New Roman" w:cs="Times New Roman"/>
+                <w:sz w:val="24"/>
+                <w:szCs w:val="24"/>
+                <w:lang w:val="sr-Latn-RS"/>
+              </w:rPr>
+              <w:t xml:space="preserve"> sa prototipom.</w:t>
             </w:r>
           </w:p>
         </w:tc>
@@ -720,10 +790,25 @@
             </w:tcBorders>
           </w:tcPr>
           <w:p>
+            <w:pPr>
+              <w:rPr>
+                <w:sz w:val="24"/>
+                <w:szCs w:val="24"/>
+              </w:rPr>
+            </w:pPr>
             <w:r>
               <w:rPr>
                 <w:rFonts w:ascii="Times New Roman" w:eastAsia="Times New Roman" w:hAnsi="Times New Roman" w:cs="Times New Roman"/>
-                <w:sz w:val="20"/>
+                <w:sz w:val="24"/>
+                <w:szCs w:val="24"/>
+              </w:rPr>
+              <w:t>Anja Ćurić</w:t>
+            </w:r>
+            <w:r>
+              <w:rPr>
+                <w:rFonts w:ascii="Times New Roman" w:eastAsia="Times New Roman" w:hAnsi="Times New Roman" w:cs="Times New Roman"/>
+                <w:sz w:val="24"/>
+                <w:szCs w:val="24"/>
               </w:rPr>
               <w:t xml:space="preserve"> </w:t>
             </w:r>
@@ -958,20 +1043,16 @@
           <w:docPartGallery w:val="Table of Contents"/>
         </w:docPartObj>
       </w:sdtPr>
+      <w:sdtEndPr/>
       <w:sdtContent>
         <w:p>
           <w:pPr>
             <w:pStyle w:val="TOC1"/>
             <w:tabs>
-              <w:tab w:val="left" w:pos="457"/>
-              <w:tab w:val="right" w:pos="9894"/>
+              <w:tab w:val="right" w:pos="9904"/>
             </w:tabs>
             <w:rPr>
-              <w:rFonts w:asciiTheme="minorHAnsi" w:eastAsiaTheme="minorEastAsia" w:hAnsiTheme="minorHAnsi" w:cstheme="minorBidi"/>
-              <w:noProof/>
-              <w:color w:val="auto"/>
-              <w:sz w:val="22"/>
-              <w:lang w:val="en-US" w:eastAsia="en-US"/>
+              <w:szCs w:val="20"/>
             </w:rPr>
           </w:pPr>
           <w:r>
@@ -983,77 +1064,51 @@
           <w:r>
             <w:fldChar w:fldCharType="separate"/>
           </w:r>
-          <w:hyperlink w:anchor="_Toc131875047" w:history="1">
-            <w:r>
-              <w:rPr>
-                <w:rStyle w:val="Hyperlink"/>
-                <w:bCs/>
-                <w:noProof/>
-              </w:rPr>
-              <w:t>1.</w:t>
-            </w:r>
-            <w:r>
-              <w:rPr>
-                <w:rFonts w:asciiTheme="minorHAnsi" w:eastAsiaTheme="minorEastAsia" w:hAnsiTheme="minorHAnsi" w:cstheme="minorBidi"/>
-                <w:noProof/>
-                <w:color w:val="auto"/>
-                <w:sz w:val="22"/>
-                <w:lang w:val="en-US" w:eastAsia="en-US"/>
+          <w:hyperlink w:anchor="_Toc6242">
+            <w:r>
+              <w:rPr>
+                <w:szCs w:val="20"/>
+              </w:rPr>
+              <w:t>1.  Uvod</w:t>
+            </w:r>
+            <w:r>
+              <w:rPr>
+                <w:szCs w:val="20"/>
               </w:rPr>
               <w:tab/>
             </w:r>
             <w:r>
               <w:rPr>
-                <w:rStyle w:val="Hyperlink"/>
-                <w:noProof/>
-              </w:rPr>
-              <w:t>Uvod</w:t>
-            </w:r>
-            <w:r>
-              <w:rPr>
-                <w:noProof/>
-                <w:webHidden/>
-              </w:rPr>
-              <w:tab/>
-            </w:r>
-            <w:r>
-              <w:rPr>
-                <w:noProof/>
-                <w:webHidden/>
+                <w:szCs w:val="20"/>
               </w:rPr>
               <w:fldChar w:fldCharType="begin"/>
             </w:r>
             <w:r>
               <w:rPr>
-                <w:noProof/>
-                <w:webHidden/>
-              </w:rPr>
-              <w:instrText xml:space="preserve"> PAGEREF _Toc131875047 \h </w:instrText>
-            </w:r>
-            <w:r>
-              <w:rPr>
-                <w:noProof/>
-                <w:webHidden/>
-              </w:rPr>
-            </w:r>
-            <w:r>
-              <w:rPr>
-                <w:noProof/>
-                <w:webHidden/>
+                <w:szCs w:val="20"/>
+              </w:rPr>
+              <w:instrText>PAGEREF _Toc6242 \h</w:instrText>
+            </w:r>
+            <w:r>
+              <w:rPr>
+                <w:szCs w:val="20"/>
+              </w:rPr>
+            </w:r>
+            <w:r>
+              <w:rPr>
+                <w:szCs w:val="20"/>
               </w:rPr>
               <w:fldChar w:fldCharType="separate"/>
             </w:r>
             <w:r>
               <w:rPr>
-                <w:noProof/>
-                <w:webHidden/>
-              </w:rPr>
-              <w:t>4</w:t>
-            </w:r>
-            <w:r>
-              <w:rPr>
-                <w:noProof/>
-                <w:webHidden/>
+                <w:szCs w:val="20"/>
+              </w:rPr>
+              <w:t xml:space="preserve">4 </w:t>
+            </w:r>
+            <w:r>
+              <w:rPr>
+                <w:szCs w:val="20"/>
               </w:rPr>
               <w:fldChar w:fldCharType="end"/>
             </w:r>
@@ -1063,88 +1118,57 @@
           <w:pPr>
             <w:pStyle w:val="TOC2"/>
             <w:tabs>
-              <w:tab w:val="left" w:pos="1100"/>
-              <w:tab w:val="right" w:pos="9894"/>
+              <w:tab w:val="right" w:pos="9904"/>
             </w:tabs>
             <w:rPr>
-              <w:rFonts w:asciiTheme="minorHAnsi" w:eastAsiaTheme="minorEastAsia" w:hAnsiTheme="minorHAnsi" w:cstheme="minorBidi"/>
-              <w:noProof/>
-              <w:color w:val="auto"/>
-              <w:sz w:val="22"/>
-              <w:lang w:val="en-US" w:eastAsia="en-US"/>
+              <w:szCs w:val="20"/>
             </w:rPr>
           </w:pPr>
-          <w:hyperlink w:anchor="_Toc131875048" w:history="1">
-            <w:r>
-              <w:rPr>
-                <w:rStyle w:val="Hyperlink"/>
-                <w:bCs/>
-                <w:noProof/>
-              </w:rPr>
-              <w:t>1.1</w:t>
-            </w:r>
-            <w:r>
-              <w:rPr>
-                <w:rFonts w:asciiTheme="minorHAnsi" w:eastAsiaTheme="minorEastAsia" w:hAnsiTheme="minorHAnsi" w:cstheme="minorBidi"/>
-                <w:noProof/>
-                <w:color w:val="auto"/>
-                <w:sz w:val="22"/>
-                <w:lang w:val="en-US" w:eastAsia="en-US"/>
+          <w:hyperlink w:anchor="_Toc6243">
+            <w:r>
+              <w:rPr>
+                <w:szCs w:val="20"/>
+              </w:rPr>
+              <w:t>1.1  Rezime</w:t>
+            </w:r>
+            <w:r>
+              <w:rPr>
+                <w:szCs w:val="20"/>
               </w:rPr>
               <w:tab/>
             </w:r>
             <w:r>
               <w:rPr>
-                <w:rStyle w:val="Hyperlink"/>
-                <w:noProof/>
-              </w:rPr>
-              <w:t>Rezime</w:t>
-            </w:r>
-            <w:r>
-              <w:rPr>
-                <w:noProof/>
-                <w:webHidden/>
-              </w:rPr>
-              <w:tab/>
-            </w:r>
-            <w:r>
-              <w:rPr>
-                <w:noProof/>
-                <w:webHidden/>
+                <w:szCs w:val="20"/>
               </w:rPr>
               <w:fldChar w:fldCharType="begin"/>
             </w:r>
             <w:r>
               <w:rPr>
-                <w:noProof/>
-                <w:webHidden/>
-              </w:rPr>
-              <w:instrText xml:space="preserve"> PAGEREF _Toc131875048 \h </w:instrText>
-            </w:r>
-            <w:r>
-              <w:rPr>
-                <w:noProof/>
-                <w:webHidden/>
-              </w:rPr>
-            </w:r>
-            <w:r>
-              <w:rPr>
-                <w:noProof/>
-                <w:webHidden/>
+                <w:szCs w:val="20"/>
+              </w:rPr>
+              <w:instrText>PAGEREF _Toc6243 \h</w:instrText>
+            </w:r>
+            <w:r>
+              <w:rPr>
+                <w:szCs w:val="20"/>
+              </w:rPr>
+            </w:r>
+            <w:r>
+              <w:rPr>
+                <w:szCs w:val="20"/>
               </w:rPr>
               <w:fldChar w:fldCharType="separate"/>
             </w:r>
             <w:r>
               <w:rPr>
-                <w:noProof/>
-                <w:webHidden/>
-              </w:rPr>
-              <w:t>4</w:t>
-            </w:r>
-            <w:r>
-              <w:rPr>
-                <w:noProof/>
-                <w:webHidden/>
+                <w:szCs w:val="20"/>
+              </w:rPr>
+              <w:t xml:space="preserve">4 </w:t>
+            </w:r>
+            <w:r>
+              <w:rPr>
+                <w:szCs w:val="20"/>
               </w:rPr>
               <w:fldChar w:fldCharType="end"/>
             </w:r>
@@ -1154,88 +1178,57 @@
           <w:pPr>
             <w:pStyle w:val="TOC2"/>
             <w:tabs>
-              <w:tab w:val="left" w:pos="1100"/>
-              <w:tab w:val="right" w:pos="9894"/>
+              <w:tab w:val="right" w:pos="9904"/>
             </w:tabs>
             <w:rPr>
-              <w:rFonts w:asciiTheme="minorHAnsi" w:eastAsiaTheme="minorEastAsia" w:hAnsiTheme="minorHAnsi" w:cstheme="minorBidi"/>
-              <w:noProof/>
-              <w:color w:val="auto"/>
-              <w:sz w:val="22"/>
-              <w:lang w:val="en-US" w:eastAsia="en-US"/>
+              <w:szCs w:val="20"/>
             </w:rPr>
           </w:pPr>
-          <w:hyperlink w:anchor="_Toc131875049" w:history="1">
-            <w:r>
-              <w:rPr>
-                <w:rStyle w:val="Hyperlink"/>
-                <w:bCs/>
-                <w:noProof/>
-              </w:rPr>
-              <w:t>1.2</w:t>
-            </w:r>
-            <w:r>
-              <w:rPr>
-                <w:rFonts w:asciiTheme="minorHAnsi" w:eastAsiaTheme="minorEastAsia" w:hAnsiTheme="minorHAnsi" w:cstheme="minorBidi"/>
-                <w:noProof/>
-                <w:color w:val="auto"/>
-                <w:sz w:val="22"/>
-                <w:lang w:val="en-US" w:eastAsia="en-US"/>
+          <w:hyperlink w:anchor="_Toc6244">
+            <w:r>
+              <w:rPr>
+                <w:szCs w:val="20"/>
+              </w:rPr>
+              <w:t>1.2  Namena dokumenta i ciljne grupe</w:t>
+            </w:r>
+            <w:r>
+              <w:rPr>
+                <w:szCs w:val="20"/>
               </w:rPr>
               <w:tab/>
             </w:r>
             <w:r>
               <w:rPr>
-                <w:rStyle w:val="Hyperlink"/>
-                <w:noProof/>
-              </w:rPr>
-              <w:t>Namena dokumenta i ciljne grupe</w:t>
-            </w:r>
-            <w:r>
-              <w:rPr>
-                <w:noProof/>
-                <w:webHidden/>
-              </w:rPr>
-              <w:tab/>
-            </w:r>
-            <w:r>
-              <w:rPr>
-                <w:noProof/>
-                <w:webHidden/>
+                <w:szCs w:val="20"/>
               </w:rPr>
               <w:fldChar w:fldCharType="begin"/>
             </w:r>
             <w:r>
               <w:rPr>
-                <w:noProof/>
-                <w:webHidden/>
-              </w:rPr>
-              <w:instrText xml:space="preserve"> PAGEREF _Toc131875049 \h </w:instrText>
-            </w:r>
-            <w:r>
-              <w:rPr>
-                <w:noProof/>
-                <w:webHidden/>
-              </w:rPr>
-            </w:r>
-            <w:r>
-              <w:rPr>
-                <w:noProof/>
-                <w:webHidden/>
+                <w:szCs w:val="20"/>
+              </w:rPr>
+              <w:instrText>PAGEREF _Toc6244 \h</w:instrText>
+            </w:r>
+            <w:r>
+              <w:rPr>
+                <w:szCs w:val="20"/>
+              </w:rPr>
+            </w:r>
+            <w:r>
+              <w:rPr>
+                <w:szCs w:val="20"/>
               </w:rPr>
               <w:fldChar w:fldCharType="separate"/>
             </w:r>
             <w:r>
               <w:rPr>
-                <w:noProof/>
-                <w:webHidden/>
-              </w:rPr>
-              <w:t>4</w:t>
-            </w:r>
-            <w:r>
-              <w:rPr>
-                <w:noProof/>
-                <w:webHidden/>
+                <w:szCs w:val="20"/>
+              </w:rPr>
+              <w:t xml:space="preserve">4 </w:t>
+            </w:r>
+            <w:r>
+              <w:rPr>
+                <w:szCs w:val="20"/>
               </w:rPr>
               <w:fldChar w:fldCharType="end"/>
             </w:r>
@@ -1245,88 +1238,63 @@
           <w:pPr>
             <w:pStyle w:val="TOC1"/>
             <w:tabs>
-              <w:tab w:val="left" w:pos="457"/>
-              <w:tab w:val="right" w:pos="9894"/>
+              <w:tab w:val="right" w:pos="9904"/>
             </w:tabs>
             <w:rPr>
-              <w:rFonts w:asciiTheme="minorHAnsi" w:eastAsiaTheme="minorEastAsia" w:hAnsiTheme="minorHAnsi" w:cstheme="minorBidi"/>
-              <w:noProof/>
-              <w:color w:val="auto"/>
-              <w:sz w:val="22"/>
-              <w:lang w:val="en-US" w:eastAsia="en-US"/>
+              <w:szCs w:val="20"/>
             </w:rPr>
           </w:pPr>
-          <w:hyperlink w:anchor="_Toc131875050" w:history="1">
-            <w:r>
-              <w:rPr>
-                <w:rStyle w:val="Hyperlink"/>
-                <w:bCs/>
-                <w:noProof/>
-              </w:rPr>
-              <w:t>2.</w:t>
-            </w:r>
-            <w:r>
-              <w:rPr>
-                <w:rFonts w:asciiTheme="minorHAnsi" w:eastAsiaTheme="minorEastAsia" w:hAnsiTheme="minorHAnsi" w:cstheme="minorBidi"/>
-                <w:noProof/>
-                <w:color w:val="auto"/>
-                <w:sz w:val="22"/>
-                <w:lang w:val="en-US" w:eastAsia="en-US"/>
+          <w:hyperlink w:anchor="_Toc6247">
+            <w:r>
+              <w:rPr>
+                <w:szCs w:val="20"/>
+              </w:rPr>
+              <w:t xml:space="preserve">2.  </w:t>
+            </w:r>
+            <w:r>
+              <w:rPr>
+                <w:szCs w:val="20"/>
+              </w:rPr>
+              <w:t>Scenario prinudnog brisanja naloga</w:t>
+            </w:r>
+            <w:r>
+              <w:rPr>
+                <w:szCs w:val="20"/>
               </w:rPr>
               <w:tab/>
             </w:r>
             <w:r>
               <w:rPr>
-                <w:rStyle w:val="Hyperlink"/>
-                <w:noProof/>
-              </w:rPr>
-              <w:t>Scenario prinudnog brisanja naloga</w:t>
-            </w:r>
-            <w:r>
-              <w:rPr>
-                <w:noProof/>
-                <w:webHidden/>
-              </w:rPr>
-              <w:tab/>
-            </w:r>
-            <w:r>
-              <w:rPr>
-                <w:noProof/>
-                <w:webHidden/>
+                <w:szCs w:val="20"/>
               </w:rPr>
               <w:fldChar w:fldCharType="begin"/>
             </w:r>
             <w:r>
               <w:rPr>
-                <w:noProof/>
-                <w:webHidden/>
-              </w:rPr>
-              <w:instrText xml:space="preserve"> PAGEREF _Toc131875050 \h </w:instrText>
-            </w:r>
-            <w:r>
-              <w:rPr>
-                <w:noProof/>
-                <w:webHidden/>
-              </w:rPr>
-            </w:r>
-            <w:r>
-              <w:rPr>
-                <w:noProof/>
-                <w:webHidden/>
+                <w:szCs w:val="20"/>
+              </w:rPr>
+              <w:instrText>PAGEREF _Toc6247 \h</w:instrText>
+            </w:r>
+            <w:r>
+              <w:rPr>
+                <w:szCs w:val="20"/>
+              </w:rPr>
+            </w:r>
+            <w:r>
+              <w:rPr>
+                <w:szCs w:val="20"/>
               </w:rPr>
               <w:fldChar w:fldCharType="separate"/>
             </w:r>
             <w:r>
               <w:rPr>
-                <w:noProof/>
-                <w:webHidden/>
-              </w:rPr>
-              <w:t>4</w:t>
-            </w:r>
-            <w:r>
-              <w:rPr>
-                <w:noProof/>
-                <w:webHidden/>
+                <w:szCs w:val="20"/>
+              </w:rPr>
+              <w:t xml:space="preserve">4 </w:t>
+            </w:r>
+            <w:r>
+              <w:rPr>
+                <w:szCs w:val="20"/>
               </w:rPr>
               <w:fldChar w:fldCharType="end"/>
             </w:r>
@@ -1336,88 +1304,57 @@
           <w:pPr>
             <w:pStyle w:val="TOC2"/>
             <w:tabs>
-              <w:tab w:val="left" w:pos="1100"/>
-              <w:tab w:val="right" w:pos="9894"/>
+              <w:tab w:val="right" w:pos="9904"/>
             </w:tabs>
             <w:rPr>
-              <w:rFonts w:asciiTheme="minorHAnsi" w:eastAsiaTheme="minorEastAsia" w:hAnsiTheme="minorHAnsi" w:cstheme="minorBidi"/>
-              <w:noProof/>
-              <w:color w:val="auto"/>
-              <w:sz w:val="22"/>
-              <w:lang w:val="en-US" w:eastAsia="en-US"/>
+              <w:szCs w:val="20"/>
             </w:rPr>
           </w:pPr>
-          <w:hyperlink w:anchor="_Toc131875051" w:history="1">
-            <w:r>
-              <w:rPr>
-                <w:rStyle w:val="Hyperlink"/>
-                <w:bCs/>
-                <w:noProof/>
-              </w:rPr>
-              <w:t>2.1</w:t>
-            </w:r>
-            <w:r>
-              <w:rPr>
-                <w:rFonts w:asciiTheme="minorHAnsi" w:eastAsiaTheme="minorEastAsia" w:hAnsiTheme="minorHAnsi" w:cstheme="minorBidi"/>
-                <w:noProof/>
-                <w:color w:val="auto"/>
-                <w:sz w:val="22"/>
-                <w:lang w:val="en-US" w:eastAsia="en-US"/>
+          <w:hyperlink w:anchor="_Toc6248">
+            <w:r>
+              <w:rPr>
+                <w:szCs w:val="20"/>
+              </w:rPr>
+              <w:t>2.1  Kratak opis</w:t>
+            </w:r>
+            <w:r>
+              <w:rPr>
+                <w:szCs w:val="20"/>
               </w:rPr>
               <w:tab/>
             </w:r>
             <w:r>
               <w:rPr>
-                <w:rStyle w:val="Hyperlink"/>
-                <w:noProof/>
-              </w:rPr>
-              <w:t>Kratak opis</w:t>
-            </w:r>
-            <w:r>
-              <w:rPr>
-                <w:noProof/>
-                <w:webHidden/>
-              </w:rPr>
-              <w:tab/>
-            </w:r>
-            <w:r>
-              <w:rPr>
-                <w:noProof/>
-                <w:webHidden/>
+                <w:szCs w:val="20"/>
               </w:rPr>
               <w:fldChar w:fldCharType="begin"/>
             </w:r>
             <w:r>
               <w:rPr>
-                <w:noProof/>
-                <w:webHidden/>
-              </w:rPr>
-              <w:instrText xml:space="preserve"> PAGEREF _Toc131875051 \h </w:instrText>
-            </w:r>
-            <w:r>
-              <w:rPr>
-                <w:noProof/>
-                <w:webHidden/>
-              </w:rPr>
-            </w:r>
-            <w:r>
-              <w:rPr>
-                <w:noProof/>
-                <w:webHidden/>
+                <w:szCs w:val="20"/>
+              </w:rPr>
+              <w:instrText>PAGEREF _Toc6248 \h</w:instrText>
+            </w:r>
+            <w:r>
+              <w:rPr>
+                <w:szCs w:val="20"/>
+              </w:rPr>
+            </w:r>
+            <w:r>
+              <w:rPr>
+                <w:szCs w:val="20"/>
               </w:rPr>
               <w:fldChar w:fldCharType="separate"/>
             </w:r>
             <w:r>
               <w:rPr>
-                <w:noProof/>
-                <w:webHidden/>
-              </w:rPr>
-              <w:t>4</w:t>
-            </w:r>
-            <w:r>
-              <w:rPr>
-                <w:noProof/>
-                <w:webHidden/>
+                <w:szCs w:val="20"/>
+              </w:rPr>
+              <w:t xml:space="preserve">4 </w:t>
+            </w:r>
+            <w:r>
+              <w:rPr>
+                <w:szCs w:val="20"/>
               </w:rPr>
               <w:fldChar w:fldCharType="end"/>
             </w:r>
@@ -1427,88 +1364,57 @@
           <w:pPr>
             <w:pStyle w:val="TOC2"/>
             <w:tabs>
-              <w:tab w:val="left" w:pos="1100"/>
-              <w:tab w:val="right" w:pos="9894"/>
+              <w:tab w:val="right" w:pos="9904"/>
             </w:tabs>
             <w:rPr>
-              <w:rFonts w:asciiTheme="minorHAnsi" w:eastAsiaTheme="minorEastAsia" w:hAnsiTheme="minorHAnsi" w:cstheme="minorBidi"/>
-              <w:noProof/>
-              <w:color w:val="auto"/>
-              <w:sz w:val="22"/>
-              <w:lang w:val="en-US" w:eastAsia="en-US"/>
+              <w:szCs w:val="20"/>
             </w:rPr>
           </w:pPr>
-          <w:hyperlink w:anchor="_Toc131875052" w:history="1">
-            <w:r>
-              <w:rPr>
-                <w:rStyle w:val="Hyperlink"/>
-                <w:bCs/>
-                <w:noProof/>
-              </w:rPr>
-              <w:t>2.2</w:t>
-            </w:r>
-            <w:r>
-              <w:rPr>
-                <w:rFonts w:asciiTheme="minorHAnsi" w:eastAsiaTheme="minorEastAsia" w:hAnsiTheme="minorHAnsi" w:cstheme="minorBidi"/>
-                <w:noProof/>
-                <w:color w:val="auto"/>
-                <w:sz w:val="22"/>
-                <w:lang w:val="en-US" w:eastAsia="en-US"/>
+          <w:hyperlink w:anchor="_Toc6249">
+            <w:r>
+              <w:rPr>
+                <w:szCs w:val="20"/>
+              </w:rPr>
+              <w:t>2.2  Tok dogadjaja</w:t>
+            </w:r>
+            <w:r>
+              <w:rPr>
+                <w:szCs w:val="20"/>
               </w:rPr>
               <w:tab/>
             </w:r>
             <w:r>
               <w:rPr>
-                <w:rStyle w:val="Hyperlink"/>
-                <w:noProof/>
-              </w:rPr>
-              <w:t>Tok događaja</w:t>
-            </w:r>
-            <w:r>
-              <w:rPr>
-                <w:noProof/>
-                <w:webHidden/>
-              </w:rPr>
-              <w:tab/>
-            </w:r>
-            <w:r>
-              <w:rPr>
-                <w:noProof/>
-                <w:webHidden/>
+                <w:szCs w:val="20"/>
               </w:rPr>
               <w:fldChar w:fldCharType="begin"/>
             </w:r>
             <w:r>
               <w:rPr>
-                <w:noProof/>
-                <w:webHidden/>
-              </w:rPr>
-              <w:instrText xml:space="preserve"> PAGEREF _Toc131875052 \h </w:instrText>
-            </w:r>
-            <w:r>
-              <w:rPr>
-                <w:noProof/>
-                <w:webHidden/>
-              </w:rPr>
-            </w:r>
-            <w:r>
-              <w:rPr>
-                <w:noProof/>
-                <w:webHidden/>
+                <w:szCs w:val="20"/>
+              </w:rPr>
+              <w:instrText>PAGEREF _Toc6249 \h</w:instrText>
+            </w:r>
+            <w:r>
+              <w:rPr>
+                <w:szCs w:val="20"/>
+              </w:rPr>
+            </w:r>
+            <w:r>
+              <w:rPr>
+                <w:szCs w:val="20"/>
               </w:rPr>
               <w:fldChar w:fldCharType="separate"/>
             </w:r>
             <w:r>
               <w:rPr>
-                <w:noProof/>
-                <w:webHidden/>
-              </w:rPr>
-              <w:t>4</w:t>
-            </w:r>
-            <w:r>
-              <w:rPr>
-                <w:noProof/>
-                <w:webHidden/>
+                <w:szCs w:val="20"/>
+              </w:rPr>
+              <w:t xml:space="preserve">4 </w:t>
+            </w:r>
+            <w:r>
+              <w:rPr>
+                <w:szCs w:val="20"/>
               </w:rPr>
               <w:fldChar w:fldCharType="end"/>
             </w:r>
@@ -1518,87 +1424,63 @@
           <w:pPr>
             <w:pStyle w:val="TOC3"/>
             <w:tabs>
-              <w:tab w:val="left" w:pos="1540"/>
-              <w:tab w:val="right" w:pos="9894"/>
+              <w:tab w:val="right" w:pos="9904"/>
             </w:tabs>
             <w:rPr>
-              <w:rFonts w:asciiTheme="minorHAnsi" w:eastAsiaTheme="minorEastAsia" w:hAnsiTheme="minorHAnsi" w:cstheme="minorBidi"/>
-              <w:noProof/>
-              <w:color w:val="auto"/>
-              <w:sz w:val="22"/>
-              <w:lang w:val="en-US" w:eastAsia="en-US"/>
+              <w:szCs w:val="20"/>
             </w:rPr>
           </w:pPr>
-          <w:hyperlink w:anchor="_Toc131875053" w:history="1">
-            <w:r>
-              <w:rPr>
-                <w:rStyle w:val="Hyperlink"/>
-                <w:noProof/>
-              </w:rPr>
-              <w:t>2.2.1</w:t>
-            </w:r>
-            <w:r>
-              <w:rPr>
-                <w:rFonts w:asciiTheme="minorHAnsi" w:eastAsiaTheme="minorEastAsia" w:hAnsiTheme="minorHAnsi" w:cstheme="minorBidi"/>
-                <w:noProof/>
-                <w:color w:val="auto"/>
-                <w:sz w:val="22"/>
-                <w:lang w:val="en-US" w:eastAsia="en-US"/>
+          <w:hyperlink w:anchor="_Toc6250">
+            <w:r>
+              <w:rPr>
+                <w:szCs w:val="20"/>
+              </w:rPr>
+              <w:t xml:space="preserve">2.2.1 Administrator </w:t>
+            </w:r>
+            <w:r>
+              <w:rPr>
+                <w:szCs w:val="20"/>
+              </w:rPr>
+              <w:t>briše nalog korisnika</w:t>
+            </w:r>
+            <w:r>
+              <w:rPr>
+                <w:szCs w:val="20"/>
               </w:rPr>
               <w:tab/>
             </w:r>
             <w:r>
               <w:rPr>
-                <w:rStyle w:val="Hyperlink"/>
-                <w:noProof/>
-              </w:rPr>
-              <w:t>Administrator briše nalog korisnika.</w:t>
-            </w:r>
-            <w:r>
-              <w:rPr>
-                <w:noProof/>
-                <w:webHidden/>
-              </w:rPr>
-              <w:tab/>
-            </w:r>
-            <w:r>
-              <w:rPr>
-                <w:noProof/>
-                <w:webHidden/>
+                <w:szCs w:val="20"/>
               </w:rPr>
               <w:fldChar w:fldCharType="begin"/>
             </w:r>
             <w:r>
               <w:rPr>
-                <w:noProof/>
-                <w:webHidden/>
-              </w:rPr>
-              <w:instrText xml:space="preserve"> PAGEREF _Toc131875053 \h </w:instrText>
-            </w:r>
-            <w:r>
-              <w:rPr>
-                <w:noProof/>
-                <w:webHidden/>
-              </w:rPr>
-            </w:r>
-            <w:r>
-              <w:rPr>
-                <w:noProof/>
-                <w:webHidden/>
+                <w:szCs w:val="20"/>
+              </w:rPr>
+              <w:instrText>PAGEREF _Toc6250 \h</w:instrText>
+            </w:r>
+            <w:r>
+              <w:rPr>
+                <w:szCs w:val="20"/>
+              </w:rPr>
+            </w:r>
+            <w:r>
+              <w:rPr>
+                <w:szCs w:val="20"/>
               </w:rPr>
               <w:fldChar w:fldCharType="separate"/>
             </w:r>
             <w:r>
               <w:rPr>
-                <w:noProof/>
-                <w:webHidden/>
-              </w:rPr>
-              <w:t>4</w:t>
-            </w:r>
-            <w:r>
-              <w:rPr>
-                <w:noProof/>
-                <w:webHidden/>
+                <w:szCs w:val="20"/>
+              </w:rPr>
+              <w:t xml:space="preserve">4 </w:t>
+            </w:r>
+            <w:r>
+              <w:rPr>
+                <w:szCs w:val="20"/>
               </w:rPr>
               <w:fldChar w:fldCharType="end"/>
             </w:r>
@@ -1608,87 +1490,69 @@
           <w:pPr>
             <w:pStyle w:val="TOC3"/>
             <w:tabs>
-              <w:tab w:val="left" w:pos="1540"/>
-              <w:tab w:val="right" w:pos="9894"/>
+              <w:tab w:val="right" w:pos="9904"/>
             </w:tabs>
             <w:rPr>
-              <w:rFonts w:asciiTheme="minorHAnsi" w:eastAsiaTheme="minorEastAsia" w:hAnsiTheme="minorHAnsi" w:cstheme="minorBidi"/>
-              <w:noProof/>
-              <w:color w:val="auto"/>
-              <w:sz w:val="22"/>
-              <w:lang w:val="en-US" w:eastAsia="en-US"/>
+              <w:szCs w:val="20"/>
             </w:rPr>
           </w:pPr>
-          <w:hyperlink w:anchor="_Toc131875054" w:history="1">
-            <w:r>
-              <w:rPr>
-                <w:rStyle w:val="Hyperlink"/>
-                <w:noProof/>
+          <w:hyperlink w:anchor="_Toc6251">
+            <w:r>
+              <w:rPr>
+                <w:szCs w:val="20"/>
               </w:rPr>
               <w:t>2.2.2</w:t>
             </w:r>
             <w:r>
               <w:rPr>
-                <w:rFonts w:asciiTheme="minorHAnsi" w:eastAsiaTheme="minorEastAsia" w:hAnsiTheme="minorHAnsi" w:cstheme="minorBidi"/>
-                <w:noProof/>
-                <w:color w:val="auto"/>
-                <w:sz w:val="22"/>
-                <w:lang w:val="en-US" w:eastAsia="en-US"/>
+                <w:szCs w:val="20"/>
+              </w:rPr>
+              <w:t xml:space="preserve"> Administrator upozorava korisnika da će nalog biti uklonjen</w:t>
+            </w:r>
+            <w:r>
+              <w:rPr>
+                <w:szCs w:val="20"/>
               </w:rPr>
               <w:tab/>
             </w:r>
             <w:r>
               <w:rPr>
-                <w:rStyle w:val="Hyperlink"/>
-                <w:noProof/>
-              </w:rPr>
-              <w:t>Administrator upozorava korisnika da će nalog biti uklonjen.</w:t>
-            </w:r>
-            <w:r>
-              <w:rPr>
-                <w:noProof/>
-                <w:webHidden/>
-              </w:rPr>
-              <w:tab/>
-            </w:r>
-            <w:r>
-              <w:rPr>
-                <w:noProof/>
-                <w:webHidden/>
+                <w:szCs w:val="20"/>
               </w:rPr>
               <w:fldChar w:fldCharType="begin"/>
             </w:r>
             <w:r>
               <w:rPr>
-                <w:noProof/>
-                <w:webHidden/>
-              </w:rPr>
-              <w:instrText xml:space="preserve"> PAGEREF _Toc131875054 \h </w:instrText>
-            </w:r>
-            <w:r>
-              <w:rPr>
-                <w:noProof/>
-                <w:webHidden/>
-              </w:rPr>
-            </w:r>
-            <w:r>
-              <w:rPr>
-                <w:noProof/>
-                <w:webHidden/>
+                <w:szCs w:val="20"/>
+              </w:rPr>
+              <w:instrText>PAGEREF _Toc6251 \h</w:instrText>
+            </w:r>
+            <w:r>
+              <w:rPr>
+                <w:szCs w:val="20"/>
+              </w:rPr>
+            </w:r>
+            <w:r>
+              <w:rPr>
+                <w:szCs w:val="20"/>
               </w:rPr>
               <w:fldChar w:fldCharType="separate"/>
             </w:r>
             <w:r>
               <w:rPr>
-                <w:noProof/>
-                <w:webHidden/>
+                <w:szCs w:val="20"/>
               </w:rPr>
               <w:t>4</w:t>
             </w:r>
             <w:r>
               <w:rPr>
-                <w:noProof/>
-                <w:webHidden/>
+                <w:szCs w:val="20"/>
+              </w:rPr>
+              <w:t xml:space="preserve"> </w:t>
+            </w:r>
+            <w:r>
+              <w:rPr>
+                <w:szCs w:val="20"/>
               </w:rPr>
               <w:fldChar w:fldCharType="end"/>
             </w:r>
@@ -1698,88 +1562,113 @@
           <w:pPr>
             <w:pStyle w:val="TOC3"/>
             <w:tabs>
-              <w:tab w:val="left" w:pos="1540"/>
-              <w:tab w:val="right" w:pos="9894"/>
+              <w:tab w:val="right" w:pos="9904"/>
             </w:tabs>
             <w:rPr>
-              <w:rFonts w:asciiTheme="minorHAnsi" w:eastAsiaTheme="minorEastAsia" w:hAnsiTheme="minorHAnsi" w:cstheme="minorBidi"/>
-              <w:noProof/>
-              <w:color w:val="auto"/>
-              <w:sz w:val="22"/>
-              <w:lang w:val="en-US" w:eastAsia="en-US"/>
+              <w:szCs w:val="20"/>
             </w:rPr>
           </w:pPr>
-          <w:hyperlink w:anchor="_Toc131875055" w:history="1">
-            <w:r>
-              <w:rPr>
-                <w:rStyle w:val="Hyperlink"/>
-                <w:noProof/>
+          <w:hyperlink w:anchor="_Toc6251">
+            <w:r>
+              <w:rPr>
+                <w:szCs w:val="20"/>
               </w:rPr>
               <w:t>2.2.3</w:t>
             </w:r>
             <w:r>
               <w:rPr>
-                <w:rFonts w:asciiTheme="minorHAnsi" w:eastAsiaTheme="minorEastAsia" w:hAnsiTheme="minorHAnsi" w:cstheme="minorBidi"/>
-                <w:noProof/>
-                <w:color w:val="auto"/>
-                <w:sz w:val="22"/>
-                <w:lang w:val="en-US" w:eastAsia="en-US"/>
+                <w:szCs w:val="20"/>
+              </w:rPr>
+              <w:t xml:space="preserve"> Administrator pregleda informacije o nalogu</w:t>
+            </w:r>
+            <w:r>
+              <w:rPr>
+                <w:szCs w:val="20"/>
               </w:rPr>
               <w:tab/>
             </w:r>
             <w:r>
               <w:rPr>
-                <w:rStyle w:val="Hyperlink"/>
-                <w:noProof/>
-              </w:rPr>
-              <w:t>Administrator pregleda informacije o nalogu.</w:t>
-            </w:r>
-            <w:r>
-              <w:rPr>
-                <w:noProof/>
-                <w:webHidden/>
-              </w:rPr>
+                <w:szCs w:val="20"/>
+              </w:rPr>
+              <w:fldChar w:fldCharType="begin"/>
+            </w:r>
+            <w:r>
+              <w:rPr>
+                <w:szCs w:val="20"/>
+              </w:rPr>
+              <w:instrText>PAGEREF _Toc6251 \h</w:instrText>
+            </w:r>
+            <w:r>
+              <w:rPr>
+                <w:szCs w:val="20"/>
+              </w:rPr>
+            </w:r>
+            <w:r>
+              <w:rPr>
+                <w:szCs w:val="20"/>
+              </w:rPr>
+              <w:fldChar w:fldCharType="separate"/>
+            </w:r>
+            <w:r>
+              <w:rPr>
+                <w:szCs w:val="20"/>
+              </w:rPr>
+              <w:t>5</w:t>
+            </w:r>
+            <w:r>
+              <w:rPr>
+                <w:szCs w:val="20"/>
+              </w:rPr>
+              <w:t xml:space="preserve"> </w:t>
+            </w:r>
+            <w:r>
+              <w:rPr>
+                <w:szCs w:val="20"/>
+              </w:rPr>
+              <w:fldChar w:fldCharType="end"/>
+            </w:r>
+          </w:hyperlink>
+          <w:r>
+            <w:t xml:space="preserve">                   </w:t>
+          </w:r>
+        </w:p>
+        <w:p>
+          <w:pPr>
+            <w:pStyle w:val="TOC2"/>
+            <w:tabs>
+              <w:tab w:val="right" w:pos="9904"/>
+            </w:tabs>
+          </w:pPr>
+          <w:hyperlink w:anchor="_Toc6255">
+            <w:r>
+              <w:t>2.3</w:t>
+            </w:r>
+            <w:r>
+              <w:rPr>
+                <w:sz w:val="24"/>
+              </w:rPr>
+              <w:t xml:space="preserve"> </w:t>
+            </w:r>
+            <w:r>
+              <w:t>Posebni zahtevi</w:t>
+            </w:r>
+            <w:r>
               <w:tab/>
             </w:r>
             <w:r>
-              <w:rPr>
-                <w:noProof/>
-                <w:webHidden/>
-              </w:rPr>
               <w:fldChar w:fldCharType="begin"/>
             </w:r>
             <w:r>
-              <w:rPr>
-                <w:noProof/>
-                <w:webHidden/>
-              </w:rPr>
-              <w:instrText xml:space="preserve"> PAGEREF _Toc131875055 \h </w:instrText>
-            </w:r>
-            <w:r>
-              <w:rPr>
-                <w:noProof/>
-                <w:webHidden/>
-              </w:rPr>
-            </w:r>
-            <w:r>
-              <w:rPr>
-                <w:noProof/>
-                <w:webHidden/>
-              </w:rPr>
+              <w:instrText>PAGEREF _Toc6255 \h</w:instrText>
+            </w:r>
+            <w:r>
               <w:fldChar w:fldCharType="separate"/>
             </w:r>
             <w:r>
-              <w:rPr>
-                <w:noProof/>
-                <w:webHidden/>
-              </w:rPr>
-              <w:t>5</w:t>
-            </w:r>
-            <w:r>
-              <w:rPr>
-                <w:noProof/>
-                <w:webHidden/>
-              </w:rPr>
+              <w:t xml:space="preserve">5 </w:t>
+            </w:r>
+            <w:r>
               <w:fldChar w:fldCharType="end"/>
             </w:r>
           </w:hyperlink>
@@ -1788,89 +1677,38 @@
           <w:pPr>
             <w:pStyle w:val="TOC2"/>
             <w:tabs>
-              <w:tab w:val="left" w:pos="1100"/>
-              <w:tab w:val="right" w:pos="9894"/>
+              <w:tab w:val="right" w:pos="9904"/>
             </w:tabs>
-            <w:rPr>
-              <w:rFonts w:asciiTheme="minorHAnsi" w:eastAsiaTheme="minorEastAsia" w:hAnsiTheme="minorHAnsi" w:cstheme="minorBidi"/>
-              <w:noProof/>
-              <w:color w:val="auto"/>
-              <w:sz w:val="22"/>
-              <w:lang w:val="en-US" w:eastAsia="en-US"/>
-            </w:rPr>
           </w:pPr>
-          <w:hyperlink w:anchor="_Toc131875056" w:history="1">
-            <w:r>
-              <w:rPr>
-                <w:rStyle w:val="Hyperlink"/>
-                <w:bCs/>
-                <w:noProof/>
-              </w:rPr>
-              <w:t>2.3</w:t>
-            </w:r>
-            <w:r>
-              <w:rPr>
-                <w:rFonts w:asciiTheme="minorHAnsi" w:eastAsiaTheme="minorEastAsia" w:hAnsiTheme="minorHAnsi" w:cstheme="minorBidi"/>
-                <w:noProof/>
-                <w:color w:val="auto"/>
-                <w:sz w:val="22"/>
-                <w:lang w:val="en-US" w:eastAsia="en-US"/>
-              </w:rPr>
+          <w:hyperlink w:anchor="_Toc6256">
+            <w:r>
+              <w:t>2.4</w:t>
+            </w:r>
+            <w:r>
+              <w:rPr>
+                <w:sz w:val="24"/>
+              </w:rPr>
+              <w:t xml:space="preserve"> </w:t>
+            </w:r>
+            <w:r>
+              <w:t>Preduslovi</w:t>
+            </w:r>
+            <w:r>
               <w:tab/>
             </w:r>
             <w:r>
-              <w:rPr>
-                <w:rStyle w:val="Hyperlink"/>
-                <w:noProof/>
-              </w:rPr>
-              <w:t>Posebni zahtevi</w:t>
-            </w:r>
-            <w:r>
-              <w:rPr>
-                <w:noProof/>
-                <w:webHidden/>
-              </w:rPr>
-              <w:tab/>
-            </w:r>
-            <w:r>
-              <w:rPr>
-                <w:noProof/>
-                <w:webHidden/>
-              </w:rPr>
               <w:fldChar w:fldCharType="begin"/>
             </w:r>
             <w:r>
-              <w:rPr>
-                <w:noProof/>
-                <w:webHidden/>
-              </w:rPr>
-              <w:instrText xml:space="preserve"> PAGEREF _Toc131875056 \h </w:instrText>
-            </w:r>
-            <w:r>
-              <w:rPr>
-                <w:noProof/>
-                <w:webHidden/>
-              </w:rPr>
-            </w:r>
-            <w:r>
-              <w:rPr>
-                <w:noProof/>
-                <w:webHidden/>
-              </w:rPr>
+              <w:instrText>PAGEREF _Toc6256 \h</w:instrText>
+            </w:r>
+            <w:r>
               <w:fldChar w:fldCharType="separate"/>
             </w:r>
             <w:r>
-              <w:rPr>
-                <w:noProof/>
-                <w:webHidden/>
-              </w:rPr>
-              <w:t>5</w:t>
-            </w:r>
-            <w:r>
-              <w:rPr>
-                <w:noProof/>
-                <w:webHidden/>
-              </w:rPr>
+              <w:t xml:space="preserve">5 </w:t>
+            </w:r>
+            <w:r>
               <w:fldChar w:fldCharType="end"/>
             </w:r>
           </w:hyperlink>
@@ -1879,180 +1717,38 @@
           <w:pPr>
             <w:pStyle w:val="TOC2"/>
             <w:tabs>
-              <w:tab w:val="left" w:pos="1100"/>
-              <w:tab w:val="right" w:pos="9894"/>
+              <w:tab w:val="right" w:pos="9904"/>
             </w:tabs>
-            <w:rPr>
-              <w:rFonts w:asciiTheme="minorHAnsi" w:eastAsiaTheme="minorEastAsia" w:hAnsiTheme="minorHAnsi" w:cstheme="minorBidi"/>
-              <w:noProof/>
-              <w:color w:val="auto"/>
-              <w:sz w:val="22"/>
-              <w:lang w:val="en-US" w:eastAsia="en-US"/>
-            </w:rPr>
           </w:pPr>
-          <w:hyperlink w:anchor="_Toc131875057" w:history="1">
-            <w:r>
-              <w:rPr>
-                <w:rStyle w:val="Hyperlink"/>
-                <w:bCs/>
-                <w:noProof/>
-              </w:rPr>
-              <w:t>2.4</w:t>
-            </w:r>
-            <w:r>
-              <w:rPr>
-                <w:rFonts w:asciiTheme="minorHAnsi" w:eastAsiaTheme="minorEastAsia" w:hAnsiTheme="minorHAnsi" w:cstheme="minorBidi"/>
-                <w:noProof/>
-                <w:color w:val="auto"/>
-                <w:sz w:val="22"/>
-                <w:lang w:val="en-US" w:eastAsia="en-US"/>
-              </w:rPr>
+          <w:hyperlink w:anchor="_Toc6257">
+            <w:r>
+              <w:t>2.5</w:t>
+            </w:r>
+            <w:r>
+              <w:rPr>
+                <w:sz w:val="24"/>
+              </w:rPr>
+              <w:t xml:space="preserve">  </w:t>
+            </w:r>
+            <w:r>
+              <w:t>Posledice</w:t>
+            </w:r>
+            <w:r>
               <w:tab/>
             </w:r>
             <w:r>
-              <w:rPr>
-                <w:rStyle w:val="Hyperlink"/>
-                <w:noProof/>
-              </w:rPr>
-              <w:t>Preduslovi</w:t>
-            </w:r>
-            <w:r>
-              <w:rPr>
-                <w:noProof/>
-                <w:webHidden/>
-              </w:rPr>
-              <w:tab/>
-            </w:r>
-            <w:r>
-              <w:rPr>
-                <w:noProof/>
-                <w:webHidden/>
-              </w:rPr>
               <w:fldChar w:fldCharType="begin"/>
             </w:r>
             <w:r>
-              <w:rPr>
-                <w:noProof/>
-                <w:webHidden/>
-              </w:rPr>
-              <w:instrText xml:space="preserve"> PAGEREF _Toc131875057 \h </w:instrText>
-            </w:r>
-            <w:r>
-              <w:rPr>
-                <w:noProof/>
-                <w:webHidden/>
-              </w:rPr>
-            </w:r>
-            <w:r>
-              <w:rPr>
-                <w:noProof/>
-                <w:webHidden/>
-              </w:rPr>
+              <w:instrText>PAGEREF _Toc6257 \h</w:instrText>
+            </w:r>
+            <w:r>
               <w:fldChar w:fldCharType="separate"/>
             </w:r>
             <w:r>
-              <w:rPr>
-                <w:noProof/>
-                <w:webHidden/>
-              </w:rPr>
-              <w:t>5</w:t>
-            </w:r>
-            <w:r>
-              <w:rPr>
-                <w:noProof/>
-                <w:webHidden/>
-              </w:rPr>
-              <w:fldChar w:fldCharType="end"/>
-            </w:r>
-          </w:hyperlink>
-        </w:p>
-        <w:p>
-          <w:pPr>
-            <w:pStyle w:val="TOC2"/>
-            <w:tabs>
-              <w:tab w:val="left" w:pos="1100"/>
-              <w:tab w:val="right" w:pos="9894"/>
-            </w:tabs>
-            <w:rPr>
-              <w:rFonts w:asciiTheme="minorHAnsi" w:eastAsiaTheme="minorEastAsia" w:hAnsiTheme="minorHAnsi" w:cstheme="minorBidi"/>
-              <w:noProof/>
-              <w:color w:val="auto"/>
-              <w:sz w:val="22"/>
-              <w:lang w:val="en-US" w:eastAsia="en-US"/>
-            </w:rPr>
-          </w:pPr>
-          <w:hyperlink w:anchor="_Toc131875058" w:history="1">
-            <w:r>
-              <w:rPr>
-                <w:rStyle w:val="Hyperlink"/>
-                <w:bCs/>
-                <w:noProof/>
-              </w:rPr>
-              <w:t>2.5</w:t>
-            </w:r>
-            <w:r>
-              <w:rPr>
-                <w:rFonts w:asciiTheme="minorHAnsi" w:eastAsiaTheme="minorEastAsia" w:hAnsiTheme="minorHAnsi" w:cstheme="minorBidi"/>
-                <w:noProof/>
-                <w:color w:val="auto"/>
-                <w:sz w:val="22"/>
-                <w:lang w:val="en-US" w:eastAsia="en-US"/>
-              </w:rPr>
-              <w:tab/>
-            </w:r>
-            <w:r>
-              <w:rPr>
-                <w:rStyle w:val="Hyperlink"/>
-                <w:noProof/>
-              </w:rPr>
-              <w:t>Posledice</w:t>
-            </w:r>
-            <w:r>
-              <w:rPr>
-                <w:noProof/>
-                <w:webHidden/>
-              </w:rPr>
-              <w:tab/>
-            </w:r>
-            <w:r>
-              <w:rPr>
-                <w:noProof/>
-                <w:webHidden/>
-              </w:rPr>
-              <w:fldChar w:fldCharType="begin"/>
-            </w:r>
-            <w:r>
-              <w:rPr>
-                <w:noProof/>
-                <w:webHidden/>
-              </w:rPr>
-              <w:instrText xml:space="preserve"> PAGEREF _Toc131875058 \h </w:instrText>
-            </w:r>
-            <w:r>
-              <w:rPr>
-                <w:noProof/>
-                <w:webHidden/>
-              </w:rPr>
-            </w:r>
-            <w:r>
-              <w:rPr>
-                <w:noProof/>
-                <w:webHidden/>
-              </w:rPr>
-              <w:fldChar w:fldCharType="separate"/>
-            </w:r>
-            <w:r>
-              <w:rPr>
-                <w:noProof/>
-                <w:webHidden/>
-              </w:rPr>
-              <w:t>5</w:t>
-            </w:r>
-            <w:r>
-              <w:rPr>
-                <w:noProof/>
-                <w:webHidden/>
-              </w:rPr>
+              <w:t xml:space="preserve">5 </w:t>
+            </w:r>
+            <w:r>
               <w:fldChar w:fldCharType="end"/>
             </w:r>
           </w:hyperlink>
@@ -2093,28 +1789,22 @@
         <w:spacing w:after="63"/>
         <w:ind w:left="705" w:hanging="720"/>
       </w:pPr>
-      <w:bookmarkStart w:id="0" w:name="_Toc131875047"/>
-      <w:r>
-        <w:t>Uvod</w:t>
-      </w:r>
-      <w:bookmarkEnd w:id="0"/>
-      <w:r>
-        <w:t xml:space="preserve"> </w:t>
-      </w:r>
+      <w:bookmarkStart w:id="1" w:name="_Toc6242"/>
+      <w:r>
+        <w:t xml:space="preserve">Uvod </w:t>
+      </w:r>
+      <w:bookmarkEnd w:id="1"/>
     </w:p>
     <w:p>
       <w:pPr>
         <w:pStyle w:val="Heading2"/>
         <w:ind w:left="705" w:hanging="720"/>
       </w:pPr>
-      <w:bookmarkStart w:id="1" w:name="_Toc131875048"/>
-      <w:r>
-        <w:t>Rezime</w:t>
-      </w:r>
-      <w:bookmarkEnd w:id="1"/>
-      <w:r>
-        <w:t xml:space="preserve"> </w:t>
-      </w:r>
+      <w:bookmarkStart w:id="2" w:name="_Toc6243"/>
+      <w:r>
+        <w:t xml:space="preserve">Rezime </w:t>
+      </w:r>
+      <w:bookmarkEnd w:id="2"/>
     </w:p>
     <w:p>
       <w:pPr>
@@ -2135,14 +1825,11 @@
         <w:spacing w:after="83"/>
         <w:ind w:left="705" w:hanging="720"/>
       </w:pPr>
-      <w:bookmarkStart w:id="2" w:name="_Toc131875049"/>
-      <w:r>
-        <w:t>Namena dokumenta i ciljne grupe</w:t>
-      </w:r>
-      <w:bookmarkEnd w:id="2"/>
-      <w:r>
-        <w:t xml:space="preserve"> </w:t>
-      </w:r>
+      <w:bookmarkStart w:id="3" w:name="_Toc6244"/>
+      <w:r>
+        <w:t xml:space="preserve">Namena dokumenta i ciljne grupe </w:t>
+      </w:r>
+      <w:bookmarkEnd w:id="3"/>
     </w:p>
     <w:p>
       <w:pPr>
@@ -2154,21 +1841,7 @@
           <w:rFonts w:ascii="Times New Roman" w:eastAsia="Times New Roman" w:hAnsi="Times New Roman" w:cs="Times New Roman"/>
           <w:sz w:val="20"/>
         </w:rPr>
-        <w:t>Dokument će koristiti svi članovi projektnog tima u razvoju projekta i testiranju</w:t>
-      </w:r>
-      <w:r>
-        <w:rPr>
-          <w:rFonts w:ascii="Times New Roman" w:eastAsia="Times New Roman" w:hAnsi="Times New Roman" w:cs="Times New Roman"/>
-          <w:sz w:val="20"/>
-        </w:rPr>
-        <w:t>,</w:t>
-      </w:r>
-      <w:r>
-        <w:rPr>
-          <w:rFonts w:ascii="Times New Roman" w:eastAsia="Times New Roman" w:hAnsi="Times New Roman" w:cs="Times New Roman"/>
-          <w:sz w:val="20"/>
-        </w:rPr>
-        <w:t xml:space="preserve"> a može se koristiti i pri pisanju uputstva za upotrebu. </w:t>
+        <w:t xml:space="preserve">Dokument će koristiti svi članovi projektnog tima u razvoju projekta i testiranju a može se koristiti i pri pisanju uputstva za upotrebu. </w:t>
       </w:r>
     </w:p>
     <w:p>
@@ -2182,11 +1855,14 @@
         <w:pStyle w:val="Heading1"/>
         <w:ind w:left="705" w:hanging="720"/>
       </w:pPr>
-      <w:bookmarkStart w:id="3" w:name="_Toc131875050"/>
-      <w:r>
-        <w:t>Scenario prinudnog brisanja naloga</w:t>
-      </w:r>
-      <w:bookmarkEnd w:id="3"/>
+      <w:bookmarkStart w:id="4" w:name="_Toc6247"/>
+      <w:r>
+        <w:t>Scenario</w:t>
+      </w:r>
+      <w:bookmarkEnd w:id="4"/>
+      <w:r>
+        <w:t xml:space="preserve"> prinudnog brisanja naloga</w:t>
+      </w:r>
     </w:p>
     <w:p>
       <w:pPr>
@@ -2206,17 +1882,17 @@
         <w:spacing w:after="57"/>
         <w:ind w:left="705" w:hanging="720"/>
       </w:pPr>
-      <w:bookmarkStart w:id="4" w:name="_Toc131875051"/>
+      <w:bookmarkStart w:id="5" w:name="_Toc6248"/>
       <w:r>
         <w:rPr>
           <w:u w:val="single" w:color="000000"/>
         </w:rPr>
         <w:t>Kratak opis</w:t>
       </w:r>
-      <w:bookmarkEnd w:id="4"/>
       <w:r>
         <w:t xml:space="preserve"> </w:t>
       </w:r>
+      <w:bookmarkEnd w:id="5"/>
     </w:p>
     <w:p>
       <w:pPr>
@@ -2240,159 +1916,7 @@
           <w:sz w:val="20"/>
           <w:szCs w:val="20"/>
         </w:rPr>
-        <w:t>dministrator može,</w:t>
-      </w:r>
-      <w:r>
-        <w:rPr>
-          <w:rFonts w:ascii="Times New Roman" w:hAnsi="Times New Roman" w:cs="Times New Roman"/>
-          <w:sz w:val="20"/>
-          <w:szCs w:val="20"/>
-        </w:rPr>
-        <w:t xml:space="preserve"> </w:t>
-      </w:r>
-      <w:r>
-        <w:rPr>
-          <w:rFonts w:ascii="Times New Roman" w:hAnsi="Times New Roman" w:cs="Times New Roman"/>
-          <w:sz w:val="20"/>
-          <w:szCs w:val="20"/>
-        </w:rPr>
-        <w:t>na osnovu određenog broja report-ova</w:t>
-      </w:r>
-      <w:r>
-        <w:rPr>
-          <w:rFonts w:ascii="Times New Roman" w:hAnsi="Times New Roman" w:cs="Times New Roman"/>
-          <w:sz w:val="20"/>
-          <w:szCs w:val="20"/>
-        </w:rPr>
-        <w:t xml:space="preserve"> </w:t>
-      </w:r>
-      <w:r>
-        <w:rPr>
-          <w:rFonts w:ascii="Times New Roman" w:hAnsi="Times New Roman" w:cs="Times New Roman"/>
-          <w:sz w:val="20"/>
-          <w:szCs w:val="20"/>
-        </w:rPr>
-        <w:t>(prijava radi nepoželjnog sadržaja,</w:t>
-      </w:r>
-      <w:r>
-        <w:rPr>
-          <w:rFonts w:ascii="Times New Roman" w:hAnsi="Times New Roman" w:cs="Times New Roman"/>
-          <w:sz w:val="20"/>
-          <w:szCs w:val="20"/>
-        </w:rPr>
-        <w:t xml:space="preserve"> </w:t>
-      </w:r>
-      <w:r>
-        <w:rPr>
-          <w:rFonts w:ascii="Times New Roman" w:hAnsi="Times New Roman" w:cs="Times New Roman"/>
-          <w:sz w:val="20"/>
-          <w:szCs w:val="20"/>
-        </w:rPr>
-        <w:t xml:space="preserve">lažnog </w:t>
-      </w:r>
-      <w:r>
-        <w:rPr>
-          <w:rFonts w:ascii="Times New Roman" w:hAnsi="Times New Roman" w:cs="Times New Roman"/>
-          <w:sz w:val="20"/>
-          <w:szCs w:val="20"/>
-        </w:rPr>
-        <w:t>predstavljanja</w:t>
-      </w:r>
-      <w:r>
-        <w:rPr>
-          <w:rFonts w:ascii="Times New Roman" w:hAnsi="Times New Roman" w:cs="Times New Roman"/>
-          <w:sz w:val="20"/>
-          <w:szCs w:val="20"/>
-        </w:rPr>
-        <w:t>…</w:t>
-      </w:r>
-      <w:r>
-        <w:rPr>
-          <w:rFonts w:ascii="Times New Roman" w:hAnsi="Times New Roman" w:cs="Times New Roman"/>
-          <w:sz w:val="20"/>
-          <w:szCs w:val="20"/>
-        </w:rPr>
-        <w:t>),</w:t>
-      </w:r>
-      <w:r>
-        <w:rPr>
-          <w:rFonts w:ascii="Times New Roman" w:hAnsi="Times New Roman" w:cs="Times New Roman"/>
-          <w:sz w:val="20"/>
-          <w:szCs w:val="20"/>
-        </w:rPr>
-        <w:t xml:space="preserve"> </w:t>
-      </w:r>
-      <w:r>
-        <w:rPr>
-          <w:rFonts w:ascii="Times New Roman" w:hAnsi="Times New Roman" w:cs="Times New Roman"/>
-          <w:sz w:val="20"/>
-          <w:szCs w:val="20"/>
-        </w:rPr>
-        <w:t>da donese odluku o uklanjanju nekog naloga iz sistema.</w:t>
-      </w:r>
-      <w:r>
-        <w:rPr>
-          <w:rFonts w:ascii="Times New Roman" w:hAnsi="Times New Roman" w:cs="Times New Roman"/>
-          <w:sz w:val="20"/>
-          <w:szCs w:val="20"/>
-        </w:rPr>
-        <w:t xml:space="preserve"> </w:t>
-      </w:r>
-      <w:r>
-        <w:rPr>
-          <w:rFonts w:ascii="Times New Roman" w:hAnsi="Times New Roman" w:cs="Times New Roman"/>
-          <w:sz w:val="20"/>
-          <w:szCs w:val="20"/>
-        </w:rPr>
-        <w:t>Upozorenje će biti poslato ukoliko je broj reportova maksimalan, a nalog će biti uklonjen prilikom sledećeg reporta.</w:t>
-      </w:r>
-      <w:r>
-        <w:rPr>
-          <w:rFonts w:ascii="Times New Roman" w:hAnsi="Times New Roman" w:cs="Times New Roman"/>
-          <w:sz w:val="20"/>
-          <w:szCs w:val="20"/>
-        </w:rPr>
-        <w:t xml:space="preserve"> </w:t>
-      </w:r>
-      <w:r>
-        <w:rPr>
-          <w:rFonts w:ascii="Times New Roman" w:hAnsi="Times New Roman" w:cs="Times New Roman"/>
-          <w:sz w:val="20"/>
-          <w:szCs w:val="20"/>
-        </w:rPr>
-        <w:t>Administrator može pristupiti informacijama o broju report-ova za svaki nalog,</w:t>
-      </w:r>
-      <w:r>
-        <w:rPr>
-          <w:rFonts w:ascii="Times New Roman" w:hAnsi="Times New Roman" w:cs="Times New Roman"/>
-          <w:sz w:val="20"/>
-          <w:szCs w:val="20"/>
-        </w:rPr>
-        <w:t xml:space="preserve"> </w:t>
-      </w:r>
-      <w:r>
-        <w:rPr>
-          <w:rFonts w:ascii="Times New Roman" w:hAnsi="Times New Roman" w:cs="Times New Roman"/>
-          <w:sz w:val="20"/>
-          <w:szCs w:val="20"/>
-        </w:rPr>
-        <w:t>i slati upozorenja na mejl adresu ili poruku o brisanju naloga,</w:t>
-      </w:r>
-      <w:r>
-        <w:rPr>
-          <w:rFonts w:ascii="Times New Roman" w:hAnsi="Times New Roman" w:cs="Times New Roman"/>
-          <w:sz w:val="20"/>
-          <w:szCs w:val="20"/>
-        </w:rPr>
-        <w:t xml:space="preserve"> </w:t>
-      </w:r>
-      <w:r>
-        <w:rPr>
-          <w:rFonts w:ascii="Times New Roman" w:hAnsi="Times New Roman" w:cs="Times New Roman"/>
-          <w:sz w:val="20"/>
-          <w:szCs w:val="20"/>
-        </w:rPr>
-        <w:t>nakon čega isti uklanja iz sistema.</w:t>
+        <w:t>dministrator može,na osnovu određenog broja report-ova(prijava radi nepoželjnog sadržaja,lažnog predstavljanja…) ,da donese odluku o uklanjanju nekog naloga iz sistema.Upozorenje će biti poslato ukoliko je broj reportova maksimalan, a nalog će biti uklonjen prilikom sledećeg reporta.Administrator može pristupiti informacijama o broju report-ova za svaki nalog,i slati upozorenja na mejl adresu ili poruku o brisanju naloga,nakon čega isti uklanja iz sistema.</w:t>
       </w:r>
     </w:p>
     <w:p>
@@ -2401,29 +1925,17 @@
         <w:spacing w:after="57"/>
         <w:ind w:left="705" w:hanging="720"/>
       </w:pPr>
-      <w:bookmarkStart w:id="5" w:name="_Toc131875052"/>
+      <w:bookmarkStart w:id="6" w:name="_Toc6249"/>
       <w:r>
         <w:rPr>
           <w:u w:val="single" w:color="000000"/>
         </w:rPr>
-        <w:t>Tok doga</w:t>
-      </w:r>
-      <w:r>
-        <w:rPr>
-          <w:u w:val="single" w:color="000000"/>
-        </w:rPr>
-        <w:t>đ</w:t>
-      </w:r>
-      <w:r>
-        <w:rPr>
-          <w:u w:val="single" w:color="000000"/>
-        </w:rPr>
-        <w:t>aja</w:t>
-      </w:r>
-      <w:bookmarkEnd w:id="5"/>
+        <w:t>Tok dogadjaja</w:t>
+      </w:r>
       <w:r>
         <w:t xml:space="preserve"> </w:t>
       </w:r>
+      <w:bookmarkEnd w:id="6"/>
     </w:p>
     <w:p/>
     <w:p>
@@ -2436,24 +1948,46 @@
       <w:r>
         <w:rPr>
           <w:i/>
+        </w:rPr>
+        <w:t>Administrator briše nalog korisnika</w:t>
+      </w:r>
+      <w:r>
+        <w:rPr>
+          <w:i/>
+        </w:rPr>
+        <w:t>.</w:t>
+      </w:r>
+    </w:p>
+    <w:p>
+      <w:pPr>
+        <w:pStyle w:val="Heading3"/>
+        <w:numPr>
+          <w:ilvl w:val="0"/>
+          <w:numId w:val="12"/>
+        </w:numPr>
+        <w:ind w:left="1440"/>
+        <w:rPr>
+          <w:rFonts w:ascii="Times New Roman" w:hAnsi="Times New Roman" w:cs="Times New Roman"/>
+          <w:szCs w:val="20"/>
           <w:u w:val="none"/>
         </w:rPr>
-        <w:t xml:space="preserve">  </w:t>
-      </w:r>
-      <w:bookmarkStart w:id="6" w:name="_Toc131875053"/>
-      <w:r>
-        <w:rPr>
-          <w:i/>
-        </w:rPr>
-        <w:t>Administrator briše nalog korisnika</w:t>
-      </w:r>
-      <w:r>
-        <w:rPr>
-          <w:i/>
+      </w:pPr>
+      <w:r>
+        <w:rPr>
+          <w:rFonts w:ascii="Times New Roman" w:hAnsi="Times New Roman" w:cs="Times New Roman"/>
+          <w:szCs w:val="20"/>
+          <w:u w:val="none"/>
+        </w:rPr>
+        <w:t>Administrator se loguje na svoj profil</w:t>
+      </w:r>
+      <w:r>
+        <w:rPr>
+          <w:rFonts w:ascii="Times New Roman" w:hAnsi="Times New Roman" w:cs="Times New Roman"/>
+          <w:szCs w:val="20"/>
+          <w:u w:val="none"/>
         </w:rPr>
         <w:t>.</w:t>
       </w:r>
-      <w:bookmarkEnd w:id="6"/>
     </w:p>
     <w:p>
       <w:pPr>
@@ -2462,23 +1996,32 @@
           <w:ilvl w:val="0"/>
           <w:numId w:val="12"/>
         </w:numPr>
-        <w:spacing w:line="360" w:lineRule="auto"/>
+        <w:ind w:left="1440"/>
         <w:rPr>
           <w:rFonts w:ascii="Times New Roman" w:hAnsi="Times New Roman" w:cs="Times New Roman"/>
           <w:sz w:val="20"/>
           <w:szCs w:val="20"/>
         </w:rPr>
       </w:pPr>
-      <w:bookmarkStart w:id="7" w:name="_Toc131873893"/>
       <w:r>
         <w:rPr>
           <w:rFonts w:ascii="Times New Roman" w:hAnsi="Times New Roman" w:cs="Times New Roman"/>
           <w:sz w:val="20"/>
           <w:szCs w:val="20"/>
         </w:rPr>
-        <w:t>Administrator se loguje na svoj profil.</w:t>
-      </w:r>
-      <w:bookmarkEnd w:id="7"/>
+        <w:t>Administrator pritiska dugme ,,Ukloni nalog.”</w:t>
+      </w:r>
+    </w:p>
+    <w:p>
+      <w:pPr>
+        <w:pStyle w:val="ListParagraph"/>
+        <w:ind w:left="2145"/>
+        <w:rPr>
+          <w:rFonts w:ascii="Times New Roman" w:hAnsi="Times New Roman" w:cs="Times New Roman"/>
+          <w:sz w:val="20"/>
+          <w:szCs w:val="20"/>
+        </w:rPr>
+      </w:pPr>
     </w:p>
     <w:p>
       <w:pPr>
@@ -2487,7 +2030,7 @@
           <w:ilvl w:val="0"/>
           <w:numId w:val="12"/>
         </w:numPr>
-        <w:spacing w:line="360" w:lineRule="auto"/>
+        <w:ind w:left="1440"/>
         <w:rPr>
           <w:rFonts w:ascii="Times New Roman" w:hAnsi="Times New Roman" w:cs="Times New Roman"/>
           <w:sz w:val="20"/>
@@ -2500,33 +2043,46 @@
           <w:sz w:val="20"/>
           <w:szCs w:val="20"/>
         </w:rPr>
-        <w:t xml:space="preserve">Administrator pritiska dugme </w:t>
-      </w:r>
-      <w:bookmarkStart w:id="8" w:name="_Hlk131873292"/>
-      <w:r>
-        <w:rPr>
-          <w:rFonts w:ascii="Times New Roman" w:hAnsi="Times New Roman" w:cs="Times New Roman"/>
-          <w:sz w:val="20"/>
-          <w:szCs w:val="20"/>
-        </w:rPr>
-        <w:t>„</w:t>
-      </w:r>
-      <w:r>
-        <w:rPr>
-          <w:rFonts w:ascii="Times New Roman" w:hAnsi="Times New Roman" w:cs="Times New Roman"/>
-          <w:sz w:val="20"/>
-          <w:szCs w:val="20"/>
-        </w:rPr>
-        <w:t>Ukloni nalog”</w:t>
-      </w:r>
-      <w:bookmarkEnd w:id="8"/>
-      <w:r>
-        <w:rPr>
-          <w:rFonts w:ascii="Times New Roman" w:hAnsi="Times New Roman" w:cs="Times New Roman"/>
-          <w:sz w:val="20"/>
-          <w:szCs w:val="20"/>
-        </w:rPr>
-        <w:t>.</w:t>
+        <w:t>Sistem ga vodi na stranicu za uklanjanje naloga.</w:t>
+      </w:r>
+    </w:p>
+    <w:p>
+      <w:pPr>
+        <w:pStyle w:val="Heading3"/>
+        <w:numPr>
+          <w:ilvl w:val="0"/>
+          <w:numId w:val="12"/>
+        </w:numPr>
+        <w:ind w:left="1440"/>
+        <w:rPr>
+          <w:rFonts w:ascii="Times New Roman" w:hAnsi="Times New Roman" w:cs="Times New Roman"/>
+          <w:szCs w:val="20"/>
+          <w:u w:val="none"/>
+        </w:rPr>
+      </w:pPr>
+      <w:r>
+        <w:rPr>
+          <w:rFonts w:ascii="Times New Roman" w:hAnsi="Times New Roman" w:cs="Times New Roman"/>
+          <w:szCs w:val="20"/>
+          <w:u w:val="none"/>
+        </w:rPr>
+        <w:t>Adminis</w:t>
+      </w:r>
+      <w:r>
+        <w:rPr>
+          <w:rFonts w:ascii="Times New Roman" w:hAnsi="Times New Roman" w:cs="Times New Roman"/>
+          <w:szCs w:val="20"/>
+          <w:u w:val="none"/>
+        </w:rPr>
+        <w:t xml:space="preserve">trator </w:t>
+      </w:r>
+      <w:r>
+        <w:rPr>
+          <w:rFonts w:ascii="Times New Roman" w:hAnsi="Times New Roman" w:cs="Times New Roman"/>
+          <w:szCs w:val="20"/>
+          <w:u w:val="none"/>
+        </w:rPr>
+        <w:t>dobija obaveštenje o reprt-u naloga.</w:t>
       </w:r>
     </w:p>
     <w:p>
@@ -2536,7 +2092,7 @@
           <w:ilvl w:val="0"/>
           <w:numId w:val="12"/>
         </w:numPr>
-        <w:spacing w:line="360" w:lineRule="auto"/>
+        <w:ind w:left="1440"/>
         <w:rPr>
           <w:rFonts w:ascii="Times New Roman" w:hAnsi="Times New Roman" w:cs="Times New Roman"/>
           <w:sz w:val="20"/>
@@ -2549,184 +2105,148 @@
           <w:sz w:val="20"/>
           <w:szCs w:val="20"/>
         </w:rPr>
-        <w:t>Sistem ga vodi na stranicu za uklanjanje naloga.</w:t>
-      </w:r>
-    </w:p>
-    <w:p>
-      <w:pPr>
-        <w:pStyle w:val="ListParagraph"/>
+        <w:t>Administrator pregleda raz</w:t>
+      </w:r>
+      <w:r>
+        <w:rPr>
+          <w:rFonts w:ascii="Times New Roman" w:hAnsi="Times New Roman" w:cs="Times New Roman"/>
+          <w:sz w:val="20"/>
+          <w:szCs w:val="20"/>
+        </w:rPr>
+        <w:t>log report-a.</w:t>
+      </w:r>
+    </w:p>
+    <w:p>
+      <w:pPr>
+        <w:pStyle w:val="Heading3"/>
         <w:numPr>
           <w:ilvl w:val="0"/>
           <w:numId w:val="12"/>
         </w:numPr>
-        <w:spacing w:line="360" w:lineRule="auto"/>
-        <w:rPr>
-          <w:rFonts w:ascii="Times New Roman" w:hAnsi="Times New Roman" w:cs="Times New Roman"/>
-          <w:sz w:val="20"/>
-          <w:szCs w:val="20"/>
-        </w:rPr>
-      </w:pPr>
-      <w:bookmarkStart w:id="9" w:name="_Toc131873894"/>
-      <w:r>
-        <w:rPr>
-          <w:rFonts w:ascii="Times New Roman" w:hAnsi="Times New Roman" w:cs="Times New Roman"/>
-          <w:sz w:val="20"/>
-          <w:szCs w:val="20"/>
+        <w:ind w:left="1440"/>
+        <w:rPr>
+          <w:rFonts w:ascii="Times New Roman" w:hAnsi="Times New Roman" w:cs="Times New Roman"/>
+          <w:szCs w:val="20"/>
+          <w:u w:val="none"/>
+        </w:rPr>
+      </w:pPr>
+      <w:r>
+        <w:rPr>
+          <w:rFonts w:ascii="Times New Roman" w:hAnsi="Times New Roman" w:cs="Times New Roman"/>
+          <w:szCs w:val="20"/>
+          <w:u w:val="none"/>
         </w:rPr>
         <w:t xml:space="preserve">Administrator </w:t>
       </w:r>
       <w:r>
         <w:rPr>
           <w:rFonts w:ascii="Times New Roman" w:hAnsi="Times New Roman" w:cs="Times New Roman"/>
-          <w:sz w:val="20"/>
-          <w:szCs w:val="20"/>
-        </w:rPr>
-        <w:t>dobija obaveštenje o rep</w:t>
-      </w:r>
-      <w:r>
-        <w:rPr>
-          <w:rFonts w:ascii="Times New Roman" w:hAnsi="Times New Roman" w:cs="Times New Roman"/>
-          <w:sz w:val="20"/>
-          <w:szCs w:val="20"/>
-        </w:rPr>
-        <w:t>o</w:t>
-      </w:r>
-      <w:r>
-        <w:rPr>
-          <w:rFonts w:ascii="Times New Roman" w:hAnsi="Times New Roman" w:cs="Times New Roman"/>
-          <w:sz w:val="20"/>
-          <w:szCs w:val="20"/>
-        </w:rPr>
-        <w:t>rt-u naloga.</w:t>
-      </w:r>
-      <w:bookmarkEnd w:id="9"/>
-    </w:p>
-    <w:p>
-      <w:pPr>
-        <w:pStyle w:val="ListParagraph"/>
+          <w:szCs w:val="20"/>
+          <w:u w:val="none"/>
+        </w:rPr>
+        <w:t>prit</w:t>
+      </w:r>
+      <w:r>
+        <w:rPr>
+          <w:rFonts w:ascii="Times New Roman" w:hAnsi="Times New Roman" w:cs="Times New Roman"/>
+          <w:szCs w:val="20"/>
+          <w:u w:val="none"/>
+        </w:rPr>
+        <w:t>iska dugme za uklanjanje naloga.</w:t>
+      </w:r>
+    </w:p>
+    <w:p>
+      <w:pPr>
+        <w:pStyle w:val="Heading3"/>
         <w:numPr>
           <w:ilvl w:val="0"/>
           <w:numId w:val="12"/>
         </w:numPr>
-        <w:spacing w:line="360" w:lineRule="auto"/>
-        <w:rPr>
-          <w:rFonts w:ascii="Times New Roman" w:hAnsi="Times New Roman" w:cs="Times New Roman"/>
+        <w:ind w:left="1440"/>
+        <w:rPr>
+          <w:rFonts w:ascii="Times New Roman" w:hAnsi="Times New Roman" w:cs="Times New Roman"/>
+          <w:szCs w:val="20"/>
+        </w:rPr>
+      </w:pPr>
+      <w:r>
+        <w:rPr>
+          <w:rFonts w:ascii="Times New Roman" w:hAnsi="Times New Roman" w:cs="Times New Roman"/>
+          <w:szCs w:val="20"/>
+          <w:u w:val="none"/>
+        </w:rPr>
+        <w:t>Korisnički nalog se briše iz baze.</w:t>
+      </w:r>
+      <w:r>
+        <w:rPr>
+          <w:rFonts w:ascii="Times New Roman" w:hAnsi="Times New Roman" w:cs="Times New Roman"/>
+          <w:szCs w:val="20"/>
+        </w:rPr>
+        <w:t xml:space="preserve"> </w:t>
+      </w:r>
+    </w:p>
+    <w:p>
+      <w:pPr>
+        <w:spacing w:after="131"/>
+        <w:ind w:left="540"/>
+      </w:pPr>
+      <w:r>
+        <w:rPr>
+          <w:rFonts w:ascii="Times New Roman" w:eastAsia="Times New Roman" w:hAnsi="Times New Roman" w:cs="Times New Roman"/>
           <w:sz w:val="20"/>
-          <w:szCs w:val="20"/>
-        </w:rPr>
-      </w:pPr>
-      <w:r>
-        <w:rPr>
-          <w:rFonts w:ascii="Times New Roman" w:hAnsi="Times New Roman" w:cs="Times New Roman"/>
-          <w:sz w:val="20"/>
-          <w:szCs w:val="20"/>
-        </w:rPr>
-        <w:t>Administrator pregleda raz</w:t>
-      </w:r>
-      <w:r>
-        <w:rPr>
-          <w:rFonts w:ascii="Times New Roman" w:hAnsi="Times New Roman" w:cs="Times New Roman"/>
-          <w:sz w:val="20"/>
-          <w:szCs w:val="20"/>
-        </w:rPr>
-        <w:t>log report-a.</w:t>
-      </w:r>
-    </w:p>
-    <w:p>
-      <w:pPr>
-        <w:pStyle w:val="ListParagraph"/>
+        </w:rPr>
+        <w:t xml:space="preserve"> </w:t>
+      </w:r>
+    </w:p>
+    <w:p>
+      <w:pPr>
+        <w:pStyle w:val="Heading3"/>
+        <w:ind w:left="705" w:hanging="720"/>
+        <w:rPr>
+          <w:i/>
+        </w:rPr>
+      </w:pPr>
+      <w:r>
+        <w:rPr>
+          <w:i/>
+        </w:rPr>
+        <w:t>Administrator upozorava korisnika da će nalog biti uklonjen.</w:t>
+      </w:r>
+      <w:r>
+        <w:rPr>
+          <w:i/>
+        </w:rPr>
+        <w:br/>
+      </w:r>
+    </w:p>
+    <w:p>
+      <w:pPr>
+        <w:pStyle w:val="Heading3"/>
         <w:numPr>
           <w:ilvl w:val="0"/>
-          <w:numId w:val="12"/>
+          <w:numId w:val="8"/>
         </w:numPr>
-        <w:spacing w:line="360" w:lineRule="auto"/>
-        <w:rPr>
-          <w:rFonts w:ascii="Times New Roman" w:hAnsi="Times New Roman" w:cs="Times New Roman"/>
-          <w:sz w:val="20"/>
-          <w:szCs w:val="20"/>
-        </w:rPr>
-      </w:pPr>
-      <w:bookmarkStart w:id="10" w:name="_Toc131873895"/>
-      <w:r>
-        <w:rPr>
-          <w:rFonts w:ascii="Times New Roman" w:hAnsi="Times New Roman" w:cs="Times New Roman"/>
-          <w:sz w:val="20"/>
-          <w:szCs w:val="20"/>
-        </w:rPr>
-        <w:t>Administrator prit</w:t>
-      </w:r>
-      <w:r>
-        <w:rPr>
-          <w:rFonts w:ascii="Times New Roman" w:hAnsi="Times New Roman" w:cs="Times New Roman"/>
-          <w:sz w:val="20"/>
-          <w:szCs w:val="20"/>
-        </w:rPr>
-        <w:t>iska dugme za uklanjanje naloga.</w:t>
-      </w:r>
-      <w:bookmarkEnd w:id="10"/>
-    </w:p>
-    <w:p>
-      <w:pPr>
-        <w:pStyle w:val="ListParagraph"/>
-        <w:numPr>
-          <w:ilvl w:val="0"/>
-          <w:numId w:val="12"/>
-        </w:numPr>
-        <w:spacing w:line="360" w:lineRule="auto"/>
-        <w:rPr>
-          <w:rFonts w:ascii="Times New Roman" w:hAnsi="Times New Roman" w:cs="Times New Roman"/>
-          <w:sz w:val="20"/>
-          <w:szCs w:val="20"/>
-        </w:rPr>
-      </w:pPr>
-      <w:bookmarkStart w:id="11" w:name="_Toc131873896"/>
-      <w:r>
-        <w:rPr>
-          <w:rFonts w:ascii="Times New Roman" w:hAnsi="Times New Roman" w:cs="Times New Roman"/>
-          <w:sz w:val="20"/>
-          <w:szCs w:val="20"/>
-        </w:rPr>
-        <w:t>Korisnički nalog se briše iz baze.</w:t>
-      </w:r>
-      <w:r>
-        <w:rPr>
-          <w:rFonts w:ascii="Times New Roman" w:hAnsi="Times New Roman" w:cs="Times New Roman"/>
-          <w:sz w:val="20"/>
-          <w:szCs w:val="20"/>
-        </w:rPr>
-        <w:t xml:space="preserve"> </w:t>
-      </w:r>
-      <w:r>
-        <w:rPr>
-          <w:rFonts w:ascii="Times New Roman" w:hAnsi="Times New Roman" w:cs="Times New Roman"/>
-          <w:sz w:val="20"/>
-          <w:szCs w:val="20"/>
-        </w:rPr>
-        <w:t>Sistem šalje mejl korisniku o brisanju naloga.</w:t>
-      </w:r>
-      <w:bookmarkEnd w:id="11"/>
-    </w:p>
-    <w:p>
-      <w:pPr>
-        <w:spacing w:after="131"/>
-      </w:pPr>
-    </w:p>
-    <w:p>
-      <w:pPr>
-        <w:pStyle w:val="Heading3"/>
-        <w:ind w:left="705" w:hanging="720"/>
-        <w:rPr>
-          <w:i/>
-        </w:rPr>
-      </w:pPr>
-      <w:bookmarkStart w:id="12" w:name="_Toc131875054"/>
-      <w:r>
-        <w:rPr>
-          <w:i/>
-        </w:rPr>
-        <w:t>Administrator upozorava korisnika da će nalog biti uklonjen.</w:t>
-      </w:r>
-      <w:bookmarkEnd w:id="12"/>
+        <w:rPr>
+          <w:rFonts w:ascii="Times New Roman" w:hAnsi="Times New Roman" w:cs="Times New Roman"/>
+          <w:szCs w:val="20"/>
+          <w:u w:val="none"/>
+        </w:rPr>
+      </w:pPr>
+      <w:r>
+        <w:rPr>
+          <w:rFonts w:ascii="Times New Roman" w:hAnsi="Times New Roman" w:cs="Times New Roman"/>
+          <w:szCs w:val="20"/>
+          <w:u w:val="none"/>
+        </w:rPr>
+        <w:t>Administrator se loguje na svoj profil</w:t>
+      </w:r>
+      <w:r>
+        <w:rPr>
+          <w:rFonts w:ascii="Times New Roman" w:hAnsi="Times New Roman" w:cs="Times New Roman"/>
+          <w:szCs w:val="20"/>
+          <w:u w:val="none"/>
+        </w:rPr>
+        <w:t>.</w:t>
+      </w:r>
     </w:p>
     <w:p>
       <w:pPr>
@@ -2735,23 +2255,31 @@
           <w:ilvl w:val="0"/>
           <w:numId w:val="8"/>
         </w:numPr>
-        <w:spacing w:line="360" w:lineRule="auto"/>
         <w:rPr>
           <w:rFonts w:ascii="Times New Roman" w:hAnsi="Times New Roman" w:cs="Times New Roman"/>
           <w:sz w:val="20"/>
           <w:szCs w:val="20"/>
         </w:rPr>
       </w:pPr>
-      <w:bookmarkStart w:id="13" w:name="_Toc131873898"/>
       <w:r>
         <w:rPr>
           <w:rFonts w:ascii="Times New Roman" w:hAnsi="Times New Roman" w:cs="Times New Roman"/>
           <w:sz w:val="20"/>
           <w:szCs w:val="20"/>
         </w:rPr>
-        <w:t>Administrator se loguje na svoj profil.</w:t>
-      </w:r>
-      <w:bookmarkEnd w:id="13"/>
+        <w:t>Administrator pritiska dugme ,,Ukloni nalog.”</w:t>
+      </w:r>
+    </w:p>
+    <w:p>
+      <w:pPr>
+        <w:pStyle w:val="ListParagraph"/>
+        <w:ind w:left="2145"/>
+        <w:rPr>
+          <w:rFonts w:ascii="Times New Roman" w:hAnsi="Times New Roman" w:cs="Times New Roman"/>
+          <w:sz w:val="20"/>
+          <w:szCs w:val="20"/>
+        </w:rPr>
+      </w:pPr>
     </w:p>
     <w:p>
       <w:pPr>
@@ -2760,7 +2288,6 @@
           <w:ilvl w:val="0"/>
           <w:numId w:val="8"/>
         </w:numPr>
-        <w:spacing w:line="360" w:lineRule="auto"/>
         <w:rPr>
           <w:rFonts w:ascii="Times New Roman" w:hAnsi="Times New Roman" w:cs="Times New Roman"/>
           <w:sz w:val="20"/>
@@ -2773,31 +2300,54 @@
           <w:sz w:val="20"/>
           <w:szCs w:val="20"/>
         </w:rPr>
-        <w:t xml:space="preserve">Administrator pritiska dugme </w:t>
-      </w:r>
-      <w:r>
-        <w:rPr>
-          <w:rFonts w:ascii="Times New Roman" w:hAnsi="Times New Roman" w:cs="Times New Roman"/>
-          <w:sz w:val="20"/>
-          <w:szCs w:val="20"/>
-        </w:rPr>
-        <w:t>„</w:t>
-      </w:r>
-      <w:r>
-        <w:rPr>
-          <w:rFonts w:ascii="Times New Roman" w:hAnsi="Times New Roman" w:cs="Times New Roman"/>
-          <w:sz w:val="20"/>
-          <w:szCs w:val="20"/>
-        </w:rPr>
-        <w:t>Ukloni nalog”</w:t>
-      </w:r>
-      <w:r>
-        <w:rPr>
-          <w:rFonts w:ascii="Times New Roman" w:hAnsi="Times New Roman" w:cs="Times New Roman"/>
-          <w:sz w:val="20"/>
-          <w:szCs w:val="20"/>
-        </w:rPr>
-        <w:t>.</w:t>
+        <w:t>Sistem ga vodi na stranicu za uklanjanje naloga.</w:t>
+      </w:r>
+    </w:p>
+    <w:p>
+      <w:pPr>
+        <w:pStyle w:val="Heading3"/>
+        <w:numPr>
+          <w:ilvl w:val="0"/>
+          <w:numId w:val="8"/>
+        </w:numPr>
+        <w:rPr>
+          <w:rFonts w:ascii="Times New Roman" w:hAnsi="Times New Roman" w:cs="Times New Roman"/>
+          <w:szCs w:val="20"/>
+          <w:u w:val="none"/>
+        </w:rPr>
+      </w:pPr>
+      <w:r>
+        <w:rPr>
+          <w:rFonts w:ascii="Times New Roman" w:hAnsi="Times New Roman" w:cs="Times New Roman"/>
+          <w:szCs w:val="20"/>
+          <w:u w:val="none"/>
+        </w:rPr>
+        <w:t>Adminis</w:t>
+      </w:r>
+      <w:r>
+        <w:rPr>
+          <w:rFonts w:ascii="Times New Roman" w:hAnsi="Times New Roman" w:cs="Times New Roman"/>
+          <w:szCs w:val="20"/>
+          <w:u w:val="none"/>
+        </w:rPr>
+        <w:t>trator dobija obaveštenje o rep</w:t>
+      </w:r>
+      <w:r>
+        <w:rPr>
+          <w:rFonts w:ascii="Times New Roman" w:hAnsi="Times New Roman" w:cs="Times New Roman"/>
+          <w:szCs w:val="20"/>
+          <w:u w:val="none"/>
+          <w:lang w:val="sr-Cyrl-RS"/>
+        </w:rPr>
+        <w:t>о</w:t>
+      </w:r>
+      <w:r>
+        <w:rPr>
+          <w:rFonts w:ascii="Times New Roman" w:hAnsi="Times New Roman" w:cs="Times New Roman"/>
+          <w:szCs w:val="20"/>
+          <w:u w:val="none"/>
+        </w:rPr>
+        <w:t>rt-u naloga.</w:t>
       </w:r>
     </w:p>
     <w:p>
@@ -2807,7 +2357,6 @@
           <w:ilvl w:val="0"/>
           <w:numId w:val="8"/>
         </w:numPr>
-        <w:spacing w:line="360" w:lineRule="auto"/>
         <w:rPr>
           <w:rFonts w:ascii="Times New Roman" w:hAnsi="Times New Roman" w:cs="Times New Roman"/>
           <w:sz w:val="20"/>
@@ -2820,174 +2369,132 @@
           <w:sz w:val="20"/>
           <w:szCs w:val="20"/>
         </w:rPr>
-        <w:t>Sistem ga vodi na stranicu za uklanjanje naloga.</w:t>
-      </w:r>
-    </w:p>
-    <w:p>
-      <w:pPr>
-        <w:pStyle w:val="ListParagraph"/>
+        <w:t>Administrator pregleda raz</w:t>
+      </w:r>
+      <w:r>
+        <w:rPr>
+          <w:rFonts w:ascii="Times New Roman" w:hAnsi="Times New Roman" w:cs="Times New Roman"/>
+          <w:sz w:val="20"/>
+          <w:szCs w:val="20"/>
+        </w:rPr>
+        <w:t>log report-a.</w:t>
+      </w:r>
+    </w:p>
+    <w:p>
+      <w:pPr>
+        <w:pStyle w:val="Heading3"/>
         <w:numPr>
           <w:ilvl w:val="0"/>
           <w:numId w:val="8"/>
         </w:numPr>
-        <w:spacing w:line="360" w:lineRule="auto"/>
-        <w:rPr>
-          <w:rFonts w:ascii="Times New Roman" w:hAnsi="Times New Roman" w:cs="Times New Roman"/>
-          <w:sz w:val="20"/>
-          <w:szCs w:val="20"/>
-        </w:rPr>
-      </w:pPr>
-      <w:bookmarkStart w:id="14" w:name="_Toc131873899"/>
-      <w:r>
-        <w:rPr>
-          <w:rFonts w:ascii="Times New Roman" w:hAnsi="Times New Roman" w:cs="Times New Roman"/>
-          <w:sz w:val="20"/>
-          <w:szCs w:val="20"/>
-        </w:rPr>
-        <w:t>Administrator dobija obaveštenje o rep</w:t>
-      </w:r>
-      <w:r>
-        <w:rPr>
-          <w:rFonts w:ascii="Times New Roman" w:hAnsi="Times New Roman" w:cs="Times New Roman"/>
-          <w:sz w:val="20"/>
-          <w:szCs w:val="20"/>
-        </w:rPr>
-        <w:t>o</w:t>
-      </w:r>
-      <w:r>
-        <w:rPr>
-          <w:rFonts w:ascii="Times New Roman" w:hAnsi="Times New Roman" w:cs="Times New Roman"/>
-          <w:sz w:val="20"/>
-          <w:szCs w:val="20"/>
-        </w:rPr>
-        <w:t>rt-u naloga.</w:t>
-      </w:r>
-      <w:bookmarkEnd w:id="14"/>
-    </w:p>
-    <w:p>
-      <w:pPr>
-        <w:pStyle w:val="ListParagraph"/>
+        <w:rPr>
+          <w:rFonts w:ascii="Times New Roman" w:hAnsi="Times New Roman" w:cs="Times New Roman"/>
+          <w:szCs w:val="20"/>
+          <w:u w:val="none"/>
+        </w:rPr>
+      </w:pPr>
+      <w:bookmarkStart w:id="7" w:name="_Toc6252"/>
+      <w:r>
+        <w:rPr>
+          <w:rFonts w:ascii="Times New Roman" w:hAnsi="Times New Roman" w:cs="Times New Roman"/>
+          <w:szCs w:val="20"/>
+          <w:u w:val="none"/>
+        </w:rPr>
+        <w:lastRenderedPageBreak/>
+        <w:t xml:space="preserve">Administrator </w:t>
+      </w:r>
+      <w:r>
+        <w:rPr>
+          <w:rFonts w:ascii="Times New Roman" w:hAnsi="Times New Roman" w:cs="Times New Roman"/>
+          <w:szCs w:val="20"/>
+          <w:u w:val="none"/>
+        </w:rPr>
+        <w:t>pritiska dugme ,,Upozori”.</w:t>
+      </w:r>
+    </w:p>
+    <w:p>
+      <w:pPr>
+        <w:pStyle w:val="Heading3"/>
         <w:numPr>
           <w:ilvl w:val="0"/>
           <w:numId w:val="8"/>
         </w:numPr>
-        <w:spacing w:line="360" w:lineRule="auto"/>
-        <w:rPr>
-          <w:rFonts w:ascii="Times New Roman" w:hAnsi="Times New Roman" w:cs="Times New Roman"/>
+        <w:rPr>
+          <w:rFonts w:ascii="Times New Roman" w:hAnsi="Times New Roman" w:cs="Times New Roman"/>
+          <w:szCs w:val="20"/>
+          <w:u w:val="none"/>
+        </w:rPr>
+      </w:pPr>
+      <w:r>
+        <w:rPr>
+          <w:rFonts w:ascii="Times New Roman" w:hAnsi="Times New Roman" w:cs="Times New Roman"/>
+          <w:szCs w:val="20"/>
+          <w:u w:val="none"/>
+        </w:rPr>
+        <w:t>Sistem šalje mejl upozorenja korisniku.</w:t>
+      </w:r>
+      <w:r>
+        <w:rPr>
+          <w:rFonts w:ascii="Times New Roman" w:hAnsi="Times New Roman" w:cs="Times New Roman"/>
+          <w:szCs w:val="20"/>
+        </w:rPr>
+        <w:t>.</w:t>
+      </w:r>
+    </w:p>
+    <w:bookmarkEnd w:id="7"/>
+    <w:p>
+      <w:pPr>
+        <w:spacing w:after="145" w:line="252" w:lineRule="auto"/>
+        <w:rPr>
+          <w:rFonts w:ascii="Times New Roman" w:eastAsia="Times New Roman" w:hAnsi="Times New Roman" w:cs="Times New Roman"/>
           <w:sz w:val="20"/>
-          <w:szCs w:val="20"/>
-        </w:rPr>
-      </w:pPr>
-      <w:r>
-        <w:rPr>
-          <w:rFonts w:ascii="Times New Roman" w:hAnsi="Times New Roman" w:cs="Times New Roman"/>
-          <w:sz w:val="20"/>
-          <w:szCs w:val="20"/>
-        </w:rPr>
-        <w:t>Administrator pregleda raz</w:t>
-      </w:r>
-      <w:r>
-        <w:rPr>
-          <w:rFonts w:ascii="Times New Roman" w:hAnsi="Times New Roman" w:cs="Times New Roman"/>
-          <w:sz w:val="20"/>
-          <w:szCs w:val="20"/>
-        </w:rPr>
-        <w:t>log report-a.</w:t>
-      </w:r>
-    </w:p>
-    <w:p>
-      <w:pPr>
-        <w:pStyle w:val="ListParagraph"/>
+        </w:rPr>
+      </w:pPr>
+    </w:p>
+    <w:p>
+      <w:pPr>
+        <w:pStyle w:val="Heading3"/>
+        <w:ind w:left="705" w:hanging="720"/>
+        <w:rPr>
+          <w:i/>
+        </w:rPr>
+      </w:pPr>
+      <w:r>
+        <w:rPr>
+          <w:i/>
+        </w:rPr>
+        <w:t>Administrator pregleda informacije o nalogu.</w:t>
+      </w:r>
+    </w:p>
+    <w:p>
+      <w:pPr>
+        <w:pStyle w:val="Heading3"/>
         <w:numPr>
           <w:ilvl w:val="0"/>
-          <w:numId w:val="8"/>
+          <w:numId w:val="9"/>
         </w:numPr>
-        <w:spacing w:line="360" w:lineRule="auto"/>
-        <w:rPr>
-          <w:rFonts w:ascii="Times New Roman" w:hAnsi="Times New Roman" w:cs="Times New Roman"/>
-          <w:sz w:val="20"/>
-          <w:szCs w:val="20"/>
-        </w:rPr>
-      </w:pPr>
-      <w:bookmarkStart w:id="15" w:name="_Toc6252"/>
-      <w:bookmarkStart w:id="16" w:name="_Toc131873900"/>
-      <w:r>
-        <w:rPr>
-          <w:rFonts w:ascii="Times New Roman" w:hAnsi="Times New Roman" w:cs="Times New Roman"/>
-          <w:sz w:val="20"/>
-          <w:szCs w:val="20"/>
-        </w:rPr>
-        <w:t xml:space="preserve">Administrator </w:t>
-      </w:r>
-      <w:r>
-        <w:rPr>
-          <w:rFonts w:ascii="Times New Roman" w:hAnsi="Times New Roman" w:cs="Times New Roman"/>
-          <w:sz w:val="20"/>
-          <w:szCs w:val="20"/>
-        </w:rPr>
-        <w:t xml:space="preserve">pritiska dugme </w:t>
-      </w:r>
-      <w:r>
-        <w:rPr>
-          <w:rFonts w:ascii="Times New Roman" w:hAnsi="Times New Roman" w:cs="Times New Roman"/>
-          <w:sz w:val="20"/>
-          <w:szCs w:val="20"/>
-        </w:rPr>
-        <w:t>„</w:t>
-      </w:r>
-      <w:r>
-        <w:rPr>
-          <w:rFonts w:ascii="Times New Roman" w:hAnsi="Times New Roman" w:cs="Times New Roman"/>
-          <w:sz w:val="20"/>
-          <w:szCs w:val="20"/>
-        </w:rPr>
-        <w:t>Upozori”.</w:t>
-      </w:r>
-      <w:bookmarkEnd w:id="16"/>
-    </w:p>
-    <w:p>
-      <w:pPr>
-        <w:pStyle w:val="ListParagraph"/>
-        <w:numPr>
-          <w:ilvl w:val="0"/>
-          <w:numId w:val="8"/>
-        </w:numPr>
-        <w:spacing w:line="360" w:lineRule="auto"/>
-        <w:rPr>
-          <w:rFonts w:ascii="Times New Roman" w:hAnsi="Times New Roman" w:cs="Times New Roman"/>
-          <w:sz w:val="20"/>
-          <w:szCs w:val="20"/>
-        </w:rPr>
-      </w:pPr>
-      <w:bookmarkStart w:id="17" w:name="_Toc131873901"/>
-      <w:r>
-        <w:rPr>
-          <w:rFonts w:ascii="Times New Roman" w:hAnsi="Times New Roman" w:cs="Times New Roman"/>
-          <w:sz w:val="20"/>
-          <w:szCs w:val="20"/>
-        </w:rPr>
-        <w:t>Sistem šalje mejl upozorenja korisniku.</w:t>
-      </w:r>
-      <w:bookmarkEnd w:id="15"/>
-      <w:bookmarkEnd w:id="17"/>
-    </w:p>
-    <w:p>
-      <w:pPr>
-        <w:pStyle w:val="Heading3"/>
-        <w:ind w:left="705" w:hanging="720"/>
-        <w:rPr>
-          <w:i/>
-        </w:rPr>
-      </w:pPr>
-      <w:bookmarkStart w:id="18" w:name="_Toc131875055"/>
-      <w:r>
-        <w:rPr>
-          <w:i/>
-        </w:rPr>
-        <w:lastRenderedPageBreak/>
-        <w:t>Administrator pregleda informacije o nalogu.</w:t>
-      </w:r>
-      <w:bookmarkEnd w:id="18"/>
+        <w:rPr>
+          <w:rFonts w:ascii="Times New Roman" w:hAnsi="Times New Roman" w:cs="Times New Roman"/>
+          <w:szCs w:val="20"/>
+          <w:u w:val="none"/>
+        </w:rPr>
+      </w:pPr>
+      <w:r>
+        <w:rPr>
+          <w:rFonts w:ascii="Times New Roman" w:hAnsi="Times New Roman" w:cs="Times New Roman"/>
+          <w:szCs w:val="20"/>
+          <w:u w:val="none"/>
+        </w:rPr>
+        <w:t>Administrator se loguje na svoj profil</w:t>
+      </w:r>
+      <w:r>
+        <w:rPr>
+          <w:rFonts w:ascii="Times New Roman" w:hAnsi="Times New Roman" w:cs="Times New Roman"/>
+          <w:szCs w:val="20"/>
+          <w:u w:val="none"/>
+        </w:rPr>
+        <w:t>.</w:t>
+      </w:r>
     </w:p>
     <w:p>
       <w:pPr>
@@ -2996,23 +2503,31 @@
           <w:ilvl w:val="0"/>
           <w:numId w:val="9"/>
         </w:numPr>
-        <w:spacing w:line="360" w:lineRule="auto"/>
         <w:rPr>
           <w:rFonts w:ascii="Times New Roman" w:hAnsi="Times New Roman" w:cs="Times New Roman"/>
           <w:sz w:val="20"/>
           <w:szCs w:val="20"/>
         </w:rPr>
       </w:pPr>
-      <w:bookmarkStart w:id="19" w:name="_Toc131873903"/>
       <w:r>
         <w:rPr>
           <w:rFonts w:ascii="Times New Roman" w:hAnsi="Times New Roman" w:cs="Times New Roman"/>
           <w:sz w:val="20"/>
           <w:szCs w:val="20"/>
         </w:rPr>
-        <w:t>Administrator se loguje na svoj profil.</w:t>
-      </w:r>
-      <w:bookmarkEnd w:id="19"/>
+        <w:t>Administrator pritiska dugme ,,Ukloni nalog.”</w:t>
+      </w:r>
+    </w:p>
+    <w:p>
+      <w:pPr>
+        <w:pStyle w:val="ListParagraph"/>
+        <w:ind w:left="2145"/>
+        <w:rPr>
+          <w:rFonts w:ascii="Times New Roman" w:hAnsi="Times New Roman" w:cs="Times New Roman"/>
+          <w:sz w:val="20"/>
+          <w:szCs w:val="20"/>
+        </w:rPr>
+      </w:pPr>
     </w:p>
     <w:p>
       <w:pPr>
@@ -3021,7 +2536,6 @@
           <w:ilvl w:val="0"/>
           <w:numId w:val="9"/>
         </w:numPr>
-        <w:spacing w:line="360" w:lineRule="auto"/>
         <w:rPr>
           <w:rFonts w:ascii="Times New Roman" w:hAnsi="Times New Roman" w:cs="Times New Roman"/>
           <w:sz w:val="20"/>
@@ -3034,31 +2548,37 @@
           <w:sz w:val="20"/>
           <w:szCs w:val="20"/>
         </w:rPr>
-        <w:t xml:space="preserve">Administrator pritiska dugme </w:t>
-      </w:r>
-      <w:r>
-        <w:rPr>
-          <w:rFonts w:ascii="Times New Roman" w:hAnsi="Times New Roman" w:cs="Times New Roman"/>
-          <w:sz w:val="20"/>
-          <w:szCs w:val="20"/>
-        </w:rPr>
-        <w:t>„</w:t>
-      </w:r>
-      <w:r>
-        <w:rPr>
-          <w:rFonts w:ascii="Times New Roman" w:hAnsi="Times New Roman" w:cs="Times New Roman"/>
-          <w:sz w:val="20"/>
-          <w:szCs w:val="20"/>
-        </w:rPr>
-        <w:t>Ukloni nalog”</w:t>
-      </w:r>
-      <w:r>
-        <w:rPr>
-          <w:rFonts w:ascii="Times New Roman" w:hAnsi="Times New Roman" w:cs="Times New Roman"/>
-          <w:sz w:val="20"/>
-          <w:szCs w:val="20"/>
-        </w:rPr>
-        <w:t>.</w:t>
+        <w:t>Sistem ga vodi na stranicu za uklanjanje naloga.</w:t>
+      </w:r>
+    </w:p>
+    <w:p>
+      <w:pPr>
+        <w:pStyle w:val="Heading3"/>
+        <w:numPr>
+          <w:ilvl w:val="0"/>
+          <w:numId w:val="9"/>
+        </w:numPr>
+        <w:rPr>
+          <w:rFonts w:ascii="Times New Roman" w:hAnsi="Times New Roman" w:cs="Times New Roman"/>
+          <w:szCs w:val="20"/>
+          <w:u w:val="none"/>
+        </w:rPr>
+      </w:pPr>
+      <w:r>
+        <w:rPr>
+          <w:rFonts w:ascii="Times New Roman" w:hAnsi="Times New Roman" w:cs="Times New Roman"/>
+          <w:szCs w:val="20"/>
+          <w:u w:val="none"/>
+        </w:rPr>
+        <w:t>Adminis</w:t>
+      </w:r>
+      <w:r>
+        <w:rPr>
+          <w:rFonts w:ascii="Times New Roman" w:hAnsi="Times New Roman" w:cs="Times New Roman"/>
+          <w:szCs w:val="20"/>
+          <w:u w:val="none"/>
+        </w:rPr>
+        <w:t>trator dobija obaveštenje o reprt-u naloga.</w:t>
       </w:r>
     </w:p>
     <w:p>
@@ -3068,7 +2588,6 @@
           <w:ilvl w:val="0"/>
           <w:numId w:val="9"/>
         </w:numPr>
-        <w:spacing w:line="360" w:lineRule="auto"/>
         <w:rPr>
           <w:rFonts w:ascii="Times New Roman" w:hAnsi="Times New Roman" w:cs="Times New Roman"/>
           <w:sz w:val="20"/>
@@ -3081,7 +2600,83 @@
           <w:sz w:val="20"/>
           <w:szCs w:val="20"/>
         </w:rPr>
-        <w:t>Sistem ga vodi na stranicu za uklanjanje naloga.</w:t>
+        <w:t>Administrator pregleda raz</w:t>
+      </w:r>
+      <w:r>
+        <w:rPr>
+          <w:rFonts w:ascii="Times New Roman" w:hAnsi="Times New Roman" w:cs="Times New Roman"/>
+          <w:sz w:val="20"/>
+          <w:szCs w:val="20"/>
+        </w:rPr>
+        <w:t>log report-a.</w:t>
+      </w:r>
+    </w:p>
+    <w:p>
+      <w:pPr>
+        <w:pStyle w:val="Heading3"/>
+        <w:numPr>
+          <w:ilvl w:val="0"/>
+          <w:numId w:val="9"/>
+        </w:numPr>
+        <w:rPr>
+          <w:rFonts w:ascii="Times New Roman" w:hAnsi="Times New Roman" w:cs="Times New Roman"/>
+          <w:szCs w:val="20"/>
+          <w:u w:val="none"/>
+        </w:rPr>
+      </w:pPr>
+      <w:r>
+        <w:rPr>
+          <w:rFonts w:ascii="Times New Roman" w:hAnsi="Times New Roman" w:cs="Times New Roman"/>
+          <w:szCs w:val="20"/>
+          <w:u w:val="none"/>
+        </w:rPr>
+        <w:t xml:space="preserve">Administrator </w:t>
+      </w:r>
+      <w:r>
+        <w:rPr>
+          <w:rFonts w:ascii="Times New Roman" w:hAnsi="Times New Roman" w:cs="Times New Roman"/>
+          <w:szCs w:val="20"/>
+          <w:u w:val="none"/>
+        </w:rPr>
+        <w:t>pritiska dugme za pregmed informacija o nalogu.</w:t>
+      </w:r>
+    </w:p>
+    <w:p>
+      <w:pPr>
+        <w:pStyle w:val="Heading3"/>
+        <w:numPr>
+          <w:ilvl w:val="0"/>
+          <w:numId w:val="9"/>
+        </w:numPr>
+        <w:rPr>
+          <w:rFonts w:ascii="Times New Roman" w:hAnsi="Times New Roman" w:cs="Times New Roman"/>
+          <w:szCs w:val="20"/>
+          <w:u w:val="none"/>
+        </w:rPr>
+      </w:pPr>
+      <w:r>
+        <w:rPr>
+          <w:rFonts w:ascii="Times New Roman" w:hAnsi="Times New Roman" w:cs="Times New Roman"/>
+          <w:szCs w:val="20"/>
+          <w:u w:val="none"/>
+        </w:rPr>
+        <w:t xml:space="preserve">Sistem ga </w:t>
+      </w:r>
+      <w:r>
+        <w:rPr>
+          <w:rFonts w:ascii="Times New Roman" w:hAnsi="Times New Roman" w:cs="Times New Roman"/>
+          <w:szCs w:val="20"/>
+          <w:u w:val="none"/>
+        </w:rPr>
+        <w:t>vodi</w:t>
+      </w:r>
+      <w:r>
+        <w:rPr>
+          <w:rFonts w:ascii="Times New Roman" w:hAnsi="Times New Roman" w:cs="Times New Roman"/>
+          <w:szCs w:val="20"/>
+          <w:u w:val="none"/>
+        </w:rPr>
+        <w:t xml:space="preserve"> na stranicu sa informacijama o nalogu.</w:t>
       </w:r>
     </w:p>
     <w:p>
@@ -3091,39 +2686,20 @@
           <w:ilvl w:val="0"/>
           <w:numId w:val="9"/>
         </w:numPr>
-        <w:spacing w:line="360" w:lineRule="auto"/>
         <w:rPr>
           <w:rFonts w:ascii="Times New Roman" w:hAnsi="Times New Roman" w:cs="Times New Roman"/>
           <w:sz w:val="20"/>
           <w:szCs w:val="20"/>
         </w:rPr>
       </w:pPr>
-      <w:bookmarkStart w:id="20" w:name="_Toc131873904"/>
       <w:r>
         <w:rPr>
           <w:rFonts w:ascii="Times New Roman" w:hAnsi="Times New Roman" w:cs="Times New Roman"/>
           <w:sz w:val="20"/>
           <w:szCs w:val="20"/>
         </w:rPr>
-        <w:t>Administrator dobija obaveštenje o rep</w:t>
-      </w:r>
-      <w:r>
-        <w:rPr>
-          <w:rFonts w:ascii="Times New Roman" w:hAnsi="Times New Roman" w:cs="Times New Roman"/>
-          <w:sz w:val="20"/>
-          <w:szCs w:val="20"/>
-        </w:rPr>
-        <w:t>o</w:t>
-      </w:r>
-      <w:r>
-        <w:rPr>
-          <w:rFonts w:ascii="Times New Roman" w:hAnsi="Times New Roman" w:cs="Times New Roman"/>
-          <w:sz w:val="20"/>
-          <w:szCs w:val="20"/>
-        </w:rPr>
-        <w:t>rt-u naloga.</w:t>
-      </w:r>
-      <w:bookmarkEnd w:id="20"/>
+        <w:t>Administrator pritiska dugme ,,&lt;&lt; Nazad”.</w:t>
+      </w:r>
     </w:p>
     <w:p>
       <w:pPr>
@@ -3132,159 +2708,6 @@
           <w:ilvl w:val="0"/>
           <w:numId w:val="9"/>
         </w:numPr>
-        <w:spacing w:line="360" w:lineRule="auto"/>
-        <w:rPr>
-          <w:rFonts w:ascii="Times New Roman" w:hAnsi="Times New Roman" w:cs="Times New Roman"/>
-          <w:sz w:val="20"/>
-          <w:szCs w:val="20"/>
-        </w:rPr>
-      </w:pPr>
-      <w:r>
-        <w:rPr>
-          <w:rFonts w:ascii="Times New Roman" w:hAnsi="Times New Roman" w:cs="Times New Roman"/>
-          <w:sz w:val="20"/>
-          <w:szCs w:val="20"/>
-        </w:rPr>
-        <w:t>Administrator pregleda raz</w:t>
-      </w:r>
-      <w:r>
-        <w:rPr>
-          <w:rFonts w:ascii="Times New Roman" w:hAnsi="Times New Roman" w:cs="Times New Roman"/>
-          <w:sz w:val="20"/>
-          <w:szCs w:val="20"/>
-        </w:rPr>
-        <w:t>log report-a.</w:t>
-      </w:r>
-    </w:p>
-    <w:p>
-      <w:pPr>
-        <w:pStyle w:val="ListParagraph"/>
-        <w:numPr>
-          <w:ilvl w:val="0"/>
-          <w:numId w:val="9"/>
-        </w:numPr>
-        <w:spacing w:line="360" w:lineRule="auto"/>
-        <w:rPr>
-          <w:rFonts w:ascii="Times New Roman" w:hAnsi="Times New Roman" w:cs="Times New Roman"/>
-          <w:sz w:val="20"/>
-          <w:szCs w:val="20"/>
-        </w:rPr>
-      </w:pPr>
-      <w:bookmarkStart w:id="21" w:name="_Toc131873905"/>
-      <w:r>
-        <w:rPr>
-          <w:rFonts w:ascii="Times New Roman" w:hAnsi="Times New Roman" w:cs="Times New Roman"/>
-          <w:sz w:val="20"/>
-          <w:szCs w:val="20"/>
-        </w:rPr>
-        <w:t>Administrator pritiska dugme za preg</w:t>
-      </w:r>
-      <w:r>
-        <w:rPr>
-          <w:rFonts w:ascii="Times New Roman" w:hAnsi="Times New Roman" w:cs="Times New Roman"/>
-          <w:sz w:val="20"/>
-          <w:szCs w:val="20"/>
-        </w:rPr>
-        <w:t>l</w:t>
-      </w:r>
-      <w:r>
-        <w:rPr>
-          <w:rFonts w:ascii="Times New Roman" w:hAnsi="Times New Roman" w:cs="Times New Roman"/>
-          <w:sz w:val="20"/>
-          <w:szCs w:val="20"/>
-        </w:rPr>
-        <w:t>ed informacija o nalogu.</w:t>
-      </w:r>
-      <w:bookmarkEnd w:id="21"/>
-    </w:p>
-    <w:p>
-      <w:pPr>
-        <w:pStyle w:val="ListParagraph"/>
-        <w:numPr>
-          <w:ilvl w:val="0"/>
-          <w:numId w:val="9"/>
-        </w:numPr>
-        <w:spacing w:line="360" w:lineRule="auto"/>
-        <w:rPr>
-          <w:rFonts w:ascii="Times New Roman" w:hAnsi="Times New Roman" w:cs="Times New Roman"/>
-          <w:sz w:val="20"/>
-          <w:szCs w:val="20"/>
-        </w:rPr>
-      </w:pPr>
-      <w:bookmarkStart w:id="22" w:name="_Toc131873906"/>
-      <w:r>
-        <w:rPr>
-          <w:rFonts w:ascii="Times New Roman" w:hAnsi="Times New Roman" w:cs="Times New Roman"/>
-          <w:sz w:val="20"/>
-          <w:szCs w:val="20"/>
-        </w:rPr>
-        <w:t xml:space="preserve">Sistem ga </w:t>
-      </w:r>
-      <w:r>
-        <w:rPr>
-          <w:rFonts w:ascii="Times New Roman" w:hAnsi="Times New Roman" w:cs="Times New Roman"/>
-          <w:sz w:val="20"/>
-          <w:szCs w:val="20"/>
-        </w:rPr>
-        <w:t>vodi</w:t>
-      </w:r>
-      <w:r>
-        <w:rPr>
-          <w:rFonts w:ascii="Times New Roman" w:hAnsi="Times New Roman" w:cs="Times New Roman"/>
-          <w:sz w:val="20"/>
-          <w:szCs w:val="20"/>
-        </w:rPr>
-        <w:t xml:space="preserve"> na stranicu sa informacijama o nalogu.</w:t>
-      </w:r>
-      <w:bookmarkEnd w:id="22"/>
-    </w:p>
-    <w:p>
-      <w:pPr>
-        <w:pStyle w:val="ListParagraph"/>
-        <w:numPr>
-          <w:ilvl w:val="0"/>
-          <w:numId w:val="9"/>
-        </w:numPr>
-        <w:spacing w:line="360" w:lineRule="auto"/>
-        <w:rPr>
-          <w:rFonts w:ascii="Times New Roman" w:hAnsi="Times New Roman" w:cs="Times New Roman"/>
-          <w:sz w:val="20"/>
-          <w:szCs w:val="20"/>
-        </w:rPr>
-      </w:pPr>
-      <w:r>
-        <w:rPr>
-          <w:rFonts w:ascii="Times New Roman" w:hAnsi="Times New Roman" w:cs="Times New Roman"/>
-          <w:sz w:val="20"/>
-          <w:szCs w:val="20"/>
-        </w:rPr>
-        <w:t xml:space="preserve">Administrator pritiska dugme </w:t>
-      </w:r>
-      <w:r>
-        <w:rPr>
-          <w:rFonts w:ascii="Times New Roman" w:hAnsi="Times New Roman" w:cs="Times New Roman"/>
-          <w:sz w:val="20"/>
-          <w:szCs w:val="20"/>
-        </w:rPr>
-        <w:t>„</w:t>
-      </w:r>
-      <w:r>
-        <w:rPr>
-          <w:rFonts w:ascii="Times New Roman" w:hAnsi="Times New Roman" w:cs="Times New Roman"/>
-          <w:sz w:val="20"/>
-          <w:szCs w:val="20"/>
-        </w:rPr>
-        <w:t>&lt;&lt; Nazad”.</w:t>
-      </w:r>
-    </w:p>
-    <w:p>
-      <w:pPr>
-        <w:pStyle w:val="ListParagraph"/>
-        <w:numPr>
-          <w:ilvl w:val="0"/>
-          <w:numId w:val="9"/>
-        </w:numPr>
-        <w:spacing w:line="360" w:lineRule="auto"/>
         <w:rPr>
           <w:rFonts w:ascii="Times New Roman" w:hAnsi="Times New Roman" w:cs="Times New Roman"/>
           <w:sz w:val="20"/>
@@ -3309,11 +2732,25 @@
     </w:p>
     <w:p>
       <w:pPr>
-        <w:rPr>
-          <w:rFonts w:ascii="Times New Roman" w:hAnsi="Times New Roman" w:cs="Times New Roman"/>
+        <w:spacing w:after="113"/>
+        <w:rPr>
+          <w:rFonts w:ascii="Times New Roman" w:eastAsia="Times New Roman" w:hAnsi="Times New Roman" w:cs="Times New Roman"/>
           <w:sz w:val="20"/>
-          <w:szCs w:val="20"/>
-        </w:rPr>
+        </w:rPr>
+      </w:pPr>
+    </w:p>
+    <w:p>
+      <w:pPr>
+        <w:spacing w:after="113"/>
+        <w:rPr>
+          <w:rFonts w:ascii="Times New Roman" w:eastAsia="Times New Roman" w:hAnsi="Times New Roman" w:cs="Times New Roman"/>
+          <w:sz w:val="20"/>
+        </w:rPr>
+      </w:pPr>
+    </w:p>
+    <w:p>
+      <w:pPr>
+        <w:spacing w:after="113"/>
       </w:pPr>
     </w:p>
     <w:p>
@@ -3322,14 +2759,11 @@
         <w:spacing w:after="220"/>
         <w:ind w:left="705" w:hanging="720"/>
       </w:pPr>
-      <w:bookmarkStart w:id="23" w:name="_Toc131875056"/>
-      <w:r>
-        <w:t>Posebni zahtevi</w:t>
-      </w:r>
-      <w:bookmarkEnd w:id="23"/>
-      <w:r>
-        <w:t xml:space="preserve"> </w:t>
-      </w:r>
+      <w:bookmarkStart w:id="8" w:name="_Toc6255"/>
+      <w:r>
+        <w:t xml:space="preserve">Posebni zahtevi </w:t>
+      </w:r>
+      <w:bookmarkEnd w:id="8"/>
     </w:p>
     <w:p>
       <w:pPr>
@@ -3351,14 +2785,11 @@
         <w:spacing w:after="195"/>
         <w:ind w:left="705" w:hanging="720"/>
       </w:pPr>
-      <w:bookmarkStart w:id="24" w:name="_Toc131875057"/>
-      <w:r>
-        <w:t>Preduslovi</w:t>
-      </w:r>
-      <w:bookmarkEnd w:id="24"/>
-      <w:r>
-        <w:t xml:space="preserve">  </w:t>
-      </w:r>
+      <w:bookmarkStart w:id="9" w:name="_Toc6256"/>
+      <w:r>
+        <w:t xml:space="preserve">Preduslovi  </w:t>
+      </w:r>
+      <w:bookmarkEnd w:id="9"/>
     </w:p>
     <w:p>
       <w:pPr>
@@ -3371,19 +2802,7 @@
         <w:rPr>
           <w:rFonts w:ascii="Times New Roman" w:hAnsi="Times New Roman" w:cs="Times New Roman"/>
         </w:rPr>
-        <w:t>Administrator mora imati korisnički nalog i mora uspešno da se uloguje u njega,</w:t>
-      </w:r>
-      <w:r>
-        <w:rPr>
-          <w:rFonts w:ascii="Times New Roman" w:hAnsi="Times New Roman" w:cs="Times New Roman"/>
-        </w:rPr>
-        <w:t xml:space="preserve"> </w:t>
-      </w:r>
-      <w:r>
-        <w:rPr>
-          <w:rFonts w:ascii="Times New Roman" w:hAnsi="Times New Roman" w:cs="Times New Roman"/>
-        </w:rPr>
-        <w:t xml:space="preserve">kako bi </w:t>
+        <w:t xml:space="preserve">Administrator mora imati korisnički nalog i mora uspešno da se uloguje u njega,kako bi </w:t>
       </w:r>
       <w:r>
         <w:rPr>
@@ -3398,14 +2817,11 @@
         <w:spacing w:after="90"/>
         <w:ind w:left="705" w:hanging="720"/>
       </w:pPr>
-      <w:bookmarkStart w:id="25" w:name="_Toc131875058"/>
-      <w:r>
-        <w:t>Posledice</w:t>
-      </w:r>
-      <w:bookmarkEnd w:id="25"/>
-      <w:r>
-        <w:t xml:space="preserve"> </w:t>
-      </w:r>
+      <w:bookmarkStart w:id="10" w:name="_Toc6257"/>
+      <w:r>
+        <w:t xml:space="preserve">Posledice </w:t>
+      </w:r>
+      <w:bookmarkEnd w:id="10"/>
     </w:p>
     <w:p>
       <w:pPr>
@@ -3436,7 +2852,7 @@
 </file>
 
 <file path=word/endnotes.xml><?xml version="1.0" encoding="utf-8"?>
-<w:endnotes xmlns:wpc="http://schemas.microsoft.com/office/word/2010/wordprocessingCanvas" xmlns:cx="http://schemas.microsoft.com/office/drawing/2014/chartex" xmlns:cx1="http://schemas.microsoft.com/office/drawing/2015/9/8/chartex" xmlns:cx2="http://schemas.microsoft.com/office/drawing/2015/10/21/chartex" xmlns:cx3="http://schemas.microsoft.com/office/drawing/2016/5/9/chartex" xmlns:cx4="http://schemas.microsoft.com/office/drawing/2016/5/10/chartex" xmlns:cx5="http://schemas.microsoft.com/office/drawing/2016/5/11/chartex" xmlns:cx6="http://schemas.microsoft.com/office/drawing/2016/5/12/chartex" xmlns:cx7="http://schemas.microsoft.com/office/drawing/2016/5/13/chartex" xmlns:cx8="http://schemas.microsoft.com/office/drawing/2016/5/14/chartex" xmlns:mc="http://schemas.openxmlformats.org/markup-compatibility/2006" xmlns:aink="http://schemas.microsoft.com/office/drawing/2016/ink" xmlns:am3d="http://schemas.microsoft.com/office/drawing/2017/model3d" xmlns:o="urn:schemas-microsoft-com:office:office" xmlns:oel="http://schemas.microsoft.com/office/2019/extlst" xmlns:r="http://schemas.openxmlformats.org/officeDocument/2006/relationships" xmlns:m="http://schemas.openxmlformats.org/officeDocument/2006/math" xmlns:v="urn:schemas-microsoft-com:vml" xmlns:wp14="http://schemas.microsoft.com/office/word/2010/wordprocessingDrawing" xmlns:wp="http://schemas.openxmlformats.org/drawingml/2006/wordprocessingDrawing" xmlns:w10="urn:schemas-microsoft-com:office:word" xmlns:w="http://schemas.openxmlformats.org/wordprocessingml/2006/main" xmlns:w14="http://schemas.microsoft.com/office/word/2010/wordml" xmlns:w15="http://schemas.microsoft.com/office/word/2012/wordml" xmlns:w16cex="http://schemas.microsoft.com/office/word/2018/wordml/cex" xmlns:w16cid="http://schemas.microsoft.com/office/word/2016/wordml/cid" xmlns:w16="http://schemas.microsoft.com/office/word/2018/wordml" xmlns:w16du="http://schemas.microsoft.com/office/word/2023/wordml/word16du" xmlns:w16sdtdh="http://schemas.microsoft.com/office/word/2020/wordml/sdtdatahash" xmlns:w16se="http://schemas.microsoft.com/office/word/2015/wordml/symex" xmlns:wpg="http://schemas.microsoft.com/office/word/2010/wordprocessingGroup" xmlns:wpi="http://schemas.microsoft.com/office/word/2010/wordprocessingInk" xmlns:wne="http://schemas.microsoft.com/office/word/2006/wordml" xmlns:wps="http://schemas.microsoft.com/office/word/2010/wordprocessingShape" mc:Ignorable="w14 w15 w16se w16cid w16 w16cex w16sdtdh wp14">
+<w:endnotes xmlns:wpc="http://schemas.microsoft.com/office/word/2010/wordprocessingCanvas" xmlns:cx="http://schemas.microsoft.com/office/drawing/2014/chartex" xmlns:cx1="http://schemas.microsoft.com/office/drawing/2015/9/8/chartex" xmlns:mc="http://schemas.openxmlformats.org/markup-compatibility/2006" xmlns:o="urn:schemas-microsoft-com:office:office" xmlns:r="http://schemas.openxmlformats.org/officeDocument/2006/relationships" xmlns:m="http://schemas.openxmlformats.org/officeDocument/2006/math" xmlns:v="urn:schemas-microsoft-com:vml" xmlns:wp14="http://schemas.microsoft.com/office/word/2010/wordprocessingDrawing" xmlns:wp="http://schemas.openxmlformats.org/drawingml/2006/wordprocessingDrawing" xmlns:w10="urn:schemas-microsoft-com:office:word" xmlns:w="http://schemas.openxmlformats.org/wordprocessingml/2006/main" xmlns:w14="http://schemas.microsoft.com/office/word/2010/wordml" xmlns:w15="http://schemas.microsoft.com/office/word/2012/wordml" xmlns:w16se="http://schemas.microsoft.com/office/word/2015/wordml/symex" xmlns:wpg="http://schemas.microsoft.com/office/word/2010/wordprocessingGroup" xmlns:wpi="http://schemas.microsoft.com/office/word/2010/wordprocessingInk" xmlns:wne="http://schemas.microsoft.com/office/word/2006/wordml" xmlns:wps="http://schemas.microsoft.com/office/word/2010/wordprocessingShape" mc:Ignorable="w14 w15 w16se wp14">
   <w:endnote w:type="separator" w:id="-1">
     <w:p>
       <w:pPr>
@@ -3461,7 +2877,7 @@
 </file>
 
 <file path=word/footer1.xml><?xml version="1.0" encoding="utf-8"?>
-<w:ftr xmlns:wpc="http://schemas.microsoft.com/office/word/2010/wordprocessingCanvas" xmlns:cx="http://schemas.microsoft.com/office/drawing/2014/chartex" xmlns:cx1="http://schemas.microsoft.com/office/drawing/2015/9/8/chartex" xmlns:cx2="http://schemas.microsoft.com/office/drawing/2015/10/21/chartex" xmlns:cx3="http://schemas.microsoft.com/office/drawing/2016/5/9/chartex" xmlns:cx4="http://schemas.microsoft.com/office/drawing/2016/5/10/chartex" xmlns:cx5="http://schemas.microsoft.com/office/drawing/2016/5/11/chartex" xmlns:cx6="http://schemas.microsoft.com/office/drawing/2016/5/12/chartex" xmlns:cx7="http://schemas.microsoft.com/office/drawing/2016/5/13/chartex" xmlns:cx8="http://schemas.microsoft.com/office/drawing/2016/5/14/chartex" xmlns:mc="http://schemas.openxmlformats.org/markup-compatibility/2006" xmlns:aink="http://schemas.microsoft.com/office/drawing/2016/ink" xmlns:am3d="http://schemas.microsoft.com/office/drawing/2017/model3d" xmlns:o="urn:schemas-microsoft-com:office:office" xmlns:oel="http://schemas.microsoft.com/office/2019/extlst" xmlns:r="http://schemas.openxmlformats.org/officeDocument/2006/relationships" xmlns:m="http://schemas.openxmlformats.org/officeDocument/2006/math" xmlns:v="urn:schemas-microsoft-com:vml" xmlns:wp14="http://schemas.microsoft.com/office/word/2010/wordprocessingDrawing" xmlns:wp="http://schemas.openxmlformats.org/drawingml/2006/wordprocessingDrawing" xmlns:w10="urn:schemas-microsoft-com:office:word" xmlns:w="http://schemas.openxmlformats.org/wordprocessingml/2006/main" xmlns:w14="http://schemas.microsoft.com/office/word/2010/wordml" xmlns:w15="http://schemas.microsoft.com/office/word/2012/wordml" xmlns:w16cex="http://schemas.microsoft.com/office/word/2018/wordml/cex" xmlns:w16cid="http://schemas.microsoft.com/office/word/2016/wordml/cid" xmlns:w16="http://schemas.microsoft.com/office/word/2018/wordml" xmlns:w16du="http://schemas.microsoft.com/office/word/2023/wordml/word16du" xmlns:w16sdtdh="http://schemas.microsoft.com/office/word/2020/wordml/sdtdatahash" xmlns:w16se="http://schemas.microsoft.com/office/word/2015/wordml/symex" xmlns:wpg="http://schemas.microsoft.com/office/word/2010/wordprocessingGroup" xmlns:wpi="http://schemas.microsoft.com/office/word/2010/wordprocessingInk" xmlns:wne="http://schemas.microsoft.com/office/word/2006/wordml" xmlns:wps="http://schemas.microsoft.com/office/word/2010/wordprocessingShape" mc:Ignorable="w14 w15 w16se w16cid w16 w16cex w16sdtdh wp14">
+<w:ftr xmlns:wpc="http://schemas.microsoft.com/office/word/2010/wordprocessingCanvas" xmlns:cx="http://schemas.microsoft.com/office/drawing/2014/chartex" xmlns:cx1="http://schemas.microsoft.com/office/drawing/2015/9/8/chartex" xmlns:mc="http://schemas.openxmlformats.org/markup-compatibility/2006" xmlns:o="urn:schemas-microsoft-com:office:office" xmlns:r="http://schemas.openxmlformats.org/officeDocument/2006/relationships" xmlns:m="http://schemas.openxmlformats.org/officeDocument/2006/math" xmlns:v="urn:schemas-microsoft-com:vml" xmlns:wp14="http://schemas.microsoft.com/office/word/2010/wordprocessingDrawing" xmlns:wp="http://schemas.openxmlformats.org/drawingml/2006/wordprocessingDrawing" xmlns:w10="urn:schemas-microsoft-com:office:word" xmlns:w="http://schemas.openxmlformats.org/wordprocessingml/2006/main" xmlns:w14="http://schemas.microsoft.com/office/word/2010/wordml" xmlns:w15="http://schemas.microsoft.com/office/word/2012/wordml" xmlns:w16se="http://schemas.microsoft.com/office/word/2015/wordml/symex" xmlns:wpg="http://schemas.microsoft.com/office/word/2010/wordprocessingGroup" xmlns:wpi="http://schemas.microsoft.com/office/word/2010/wordprocessingInk" xmlns:wne="http://schemas.microsoft.com/office/word/2006/wordml" xmlns:wps="http://schemas.microsoft.com/office/word/2010/wordprocessingShape" mc:Ignorable="w14 w15 w16se wp14">
   <w:p>
     <w:pPr>
       <w:tabs>
@@ -3527,7 +2943,7 @@
 </file>
 
 <file path=word/footer2.xml><?xml version="1.0" encoding="utf-8"?>
-<w:ftr xmlns:wpc="http://schemas.microsoft.com/office/word/2010/wordprocessingCanvas" xmlns:cx="http://schemas.microsoft.com/office/drawing/2014/chartex" xmlns:cx1="http://schemas.microsoft.com/office/drawing/2015/9/8/chartex" xmlns:cx2="http://schemas.microsoft.com/office/drawing/2015/10/21/chartex" xmlns:cx3="http://schemas.microsoft.com/office/drawing/2016/5/9/chartex" xmlns:cx4="http://schemas.microsoft.com/office/drawing/2016/5/10/chartex" xmlns:cx5="http://schemas.microsoft.com/office/drawing/2016/5/11/chartex" xmlns:cx6="http://schemas.microsoft.com/office/drawing/2016/5/12/chartex" xmlns:cx7="http://schemas.microsoft.com/office/drawing/2016/5/13/chartex" xmlns:cx8="http://schemas.microsoft.com/office/drawing/2016/5/14/chartex" xmlns:mc="http://schemas.openxmlformats.org/markup-compatibility/2006" xmlns:aink="http://schemas.microsoft.com/office/drawing/2016/ink" xmlns:am3d="http://schemas.microsoft.com/office/drawing/2017/model3d" xmlns:o="urn:schemas-microsoft-com:office:office" xmlns:oel="http://schemas.microsoft.com/office/2019/extlst" xmlns:r="http://schemas.openxmlformats.org/officeDocument/2006/relationships" xmlns:m="http://schemas.openxmlformats.org/officeDocument/2006/math" xmlns:v="urn:schemas-microsoft-com:vml" xmlns:wp14="http://schemas.microsoft.com/office/word/2010/wordprocessingDrawing" xmlns:wp="http://schemas.openxmlformats.org/drawingml/2006/wordprocessingDrawing" xmlns:w10="urn:schemas-microsoft-com:office:word" xmlns:w="http://schemas.openxmlformats.org/wordprocessingml/2006/main" xmlns:w14="http://schemas.microsoft.com/office/word/2010/wordml" xmlns:w15="http://schemas.microsoft.com/office/word/2012/wordml" xmlns:w16cex="http://schemas.microsoft.com/office/word/2018/wordml/cex" xmlns:w16cid="http://schemas.microsoft.com/office/word/2016/wordml/cid" xmlns:w16="http://schemas.microsoft.com/office/word/2018/wordml" xmlns:w16du="http://schemas.microsoft.com/office/word/2023/wordml/word16du" xmlns:w16sdtdh="http://schemas.microsoft.com/office/word/2020/wordml/sdtdatahash" xmlns:w16se="http://schemas.microsoft.com/office/word/2015/wordml/symex" xmlns:wpg="http://schemas.microsoft.com/office/word/2010/wordprocessingGroup" xmlns:wpi="http://schemas.microsoft.com/office/word/2010/wordprocessingInk" xmlns:wne="http://schemas.microsoft.com/office/word/2006/wordml" xmlns:wps="http://schemas.microsoft.com/office/word/2010/wordprocessingShape" mc:Ignorable="w14 w15 w16se w16cid w16 w16cex w16sdtdh wp14">
+<w:ftr xmlns:wpc="http://schemas.microsoft.com/office/word/2010/wordprocessingCanvas" xmlns:cx="http://schemas.microsoft.com/office/drawing/2014/chartex" xmlns:cx1="http://schemas.microsoft.com/office/drawing/2015/9/8/chartex" xmlns:mc="http://schemas.openxmlformats.org/markup-compatibility/2006" xmlns:o="urn:schemas-microsoft-com:office:office" xmlns:r="http://schemas.openxmlformats.org/officeDocument/2006/relationships" xmlns:m="http://schemas.openxmlformats.org/officeDocument/2006/math" xmlns:v="urn:schemas-microsoft-com:vml" xmlns:wp14="http://schemas.microsoft.com/office/word/2010/wordprocessingDrawing" xmlns:wp="http://schemas.openxmlformats.org/drawingml/2006/wordprocessingDrawing" xmlns:w10="urn:schemas-microsoft-com:office:word" xmlns:w="http://schemas.openxmlformats.org/wordprocessingml/2006/main" xmlns:w14="http://schemas.microsoft.com/office/word/2010/wordml" xmlns:w15="http://schemas.microsoft.com/office/word/2012/wordml" xmlns:w16se="http://schemas.microsoft.com/office/word/2015/wordml/symex" xmlns:wpg="http://schemas.microsoft.com/office/word/2010/wordprocessingGroup" xmlns:wpi="http://schemas.microsoft.com/office/word/2010/wordprocessingInk" xmlns:wne="http://schemas.microsoft.com/office/word/2006/wordml" xmlns:wps="http://schemas.microsoft.com/office/word/2010/wordprocessingShape" mc:Ignorable="w14 w15 w16se wp14">
   <w:p>
     <w:pPr>
       <w:tabs>
@@ -3594,13 +3010,13 @@
 </file>
 
 <file path=word/footer3.xml><?xml version="1.0" encoding="utf-8"?>
-<w:ftr xmlns:wpc="http://schemas.microsoft.com/office/word/2010/wordprocessingCanvas" xmlns:cx="http://schemas.microsoft.com/office/drawing/2014/chartex" xmlns:cx1="http://schemas.microsoft.com/office/drawing/2015/9/8/chartex" xmlns:cx2="http://schemas.microsoft.com/office/drawing/2015/10/21/chartex" xmlns:cx3="http://schemas.microsoft.com/office/drawing/2016/5/9/chartex" xmlns:cx4="http://schemas.microsoft.com/office/drawing/2016/5/10/chartex" xmlns:cx5="http://schemas.microsoft.com/office/drawing/2016/5/11/chartex" xmlns:cx6="http://schemas.microsoft.com/office/drawing/2016/5/12/chartex" xmlns:cx7="http://schemas.microsoft.com/office/drawing/2016/5/13/chartex" xmlns:cx8="http://schemas.microsoft.com/office/drawing/2016/5/14/chartex" xmlns:mc="http://schemas.openxmlformats.org/markup-compatibility/2006" xmlns:aink="http://schemas.microsoft.com/office/drawing/2016/ink" xmlns:am3d="http://schemas.microsoft.com/office/drawing/2017/model3d" xmlns:o="urn:schemas-microsoft-com:office:office" xmlns:oel="http://schemas.microsoft.com/office/2019/extlst" xmlns:r="http://schemas.openxmlformats.org/officeDocument/2006/relationships" xmlns:m="http://schemas.openxmlformats.org/officeDocument/2006/math" xmlns:v="urn:schemas-microsoft-com:vml" xmlns:wp14="http://schemas.microsoft.com/office/word/2010/wordprocessingDrawing" xmlns:wp="http://schemas.openxmlformats.org/drawingml/2006/wordprocessingDrawing" xmlns:w10="urn:schemas-microsoft-com:office:word" xmlns:w="http://schemas.openxmlformats.org/wordprocessingml/2006/main" xmlns:w14="http://schemas.microsoft.com/office/word/2010/wordml" xmlns:w15="http://schemas.microsoft.com/office/word/2012/wordml" xmlns:w16cex="http://schemas.microsoft.com/office/word/2018/wordml/cex" xmlns:w16cid="http://schemas.microsoft.com/office/word/2016/wordml/cid" xmlns:w16="http://schemas.microsoft.com/office/word/2018/wordml" xmlns:w16du="http://schemas.microsoft.com/office/word/2023/wordml/word16du" xmlns:w16sdtdh="http://schemas.microsoft.com/office/word/2020/wordml/sdtdatahash" xmlns:w16se="http://schemas.microsoft.com/office/word/2015/wordml/symex" xmlns:wpg="http://schemas.microsoft.com/office/word/2010/wordprocessingGroup" xmlns:wpi="http://schemas.microsoft.com/office/word/2010/wordprocessingInk" xmlns:wne="http://schemas.microsoft.com/office/word/2006/wordml" xmlns:wps="http://schemas.microsoft.com/office/word/2010/wordprocessingShape" mc:Ignorable="w14 w15 w16se w16cid w16 w16cex w16sdtdh wp14">
+<w:ftr xmlns:wpc="http://schemas.microsoft.com/office/word/2010/wordprocessingCanvas" xmlns:cx="http://schemas.microsoft.com/office/drawing/2014/chartex" xmlns:cx1="http://schemas.microsoft.com/office/drawing/2015/9/8/chartex" xmlns:mc="http://schemas.openxmlformats.org/markup-compatibility/2006" xmlns:o="urn:schemas-microsoft-com:office:office" xmlns:r="http://schemas.openxmlformats.org/officeDocument/2006/relationships" xmlns:m="http://schemas.openxmlformats.org/officeDocument/2006/math" xmlns:v="urn:schemas-microsoft-com:vml" xmlns:wp14="http://schemas.microsoft.com/office/word/2010/wordprocessingDrawing" xmlns:wp="http://schemas.openxmlformats.org/drawingml/2006/wordprocessingDrawing" xmlns:w10="urn:schemas-microsoft-com:office:word" xmlns:w="http://schemas.openxmlformats.org/wordprocessingml/2006/main" xmlns:w14="http://schemas.microsoft.com/office/word/2010/wordml" xmlns:w15="http://schemas.microsoft.com/office/word/2012/wordml" xmlns:w16se="http://schemas.microsoft.com/office/word/2015/wordml/symex" xmlns:wpg="http://schemas.microsoft.com/office/word/2010/wordprocessingGroup" xmlns:wpi="http://schemas.microsoft.com/office/word/2010/wordprocessingInk" xmlns:wne="http://schemas.microsoft.com/office/word/2006/wordml" xmlns:wps="http://schemas.microsoft.com/office/word/2010/wordprocessingShape" mc:Ignorable="w14 w15 w16se wp14">
   <w:p/>
 </w:ftr>
 </file>
 
 <file path=word/footnotes.xml><?xml version="1.0" encoding="utf-8"?>
-<w:footnotes xmlns:wpc="http://schemas.microsoft.com/office/word/2010/wordprocessingCanvas" xmlns:cx="http://schemas.microsoft.com/office/drawing/2014/chartex" xmlns:cx1="http://schemas.microsoft.com/office/drawing/2015/9/8/chartex" xmlns:cx2="http://schemas.microsoft.com/office/drawing/2015/10/21/chartex" xmlns:cx3="http://schemas.microsoft.com/office/drawing/2016/5/9/chartex" xmlns:cx4="http://schemas.microsoft.com/office/drawing/2016/5/10/chartex" xmlns:cx5="http://schemas.microsoft.com/office/drawing/2016/5/11/chartex" xmlns:cx6="http://schemas.microsoft.com/office/drawing/2016/5/12/chartex" xmlns:cx7="http://schemas.microsoft.com/office/drawing/2016/5/13/chartex" xmlns:cx8="http://schemas.microsoft.com/office/drawing/2016/5/14/chartex" xmlns:mc="http://schemas.openxmlformats.org/markup-compatibility/2006" xmlns:aink="http://schemas.microsoft.com/office/drawing/2016/ink" xmlns:am3d="http://schemas.microsoft.com/office/drawing/2017/model3d" xmlns:o="urn:schemas-microsoft-com:office:office" xmlns:oel="http://schemas.microsoft.com/office/2019/extlst" xmlns:r="http://schemas.openxmlformats.org/officeDocument/2006/relationships" xmlns:m="http://schemas.openxmlformats.org/officeDocument/2006/math" xmlns:v="urn:schemas-microsoft-com:vml" xmlns:wp14="http://schemas.microsoft.com/office/word/2010/wordprocessingDrawing" xmlns:wp="http://schemas.openxmlformats.org/drawingml/2006/wordprocessingDrawing" xmlns:w10="urn:schemas-microsoft-com:office:word" xmlns:w="http://schemas.openxmlformats.org/wordprocessingml/2006/main" xmlns:w14="http://schemas.microsoft.com/office/word/2010/wordml" xmlns:w15="http://schemas.microsoft.com/office/word/2012/wordml" xmlns:w16cex="http://schemas.microsoft.com/office/word/2018/wordml/cex" xmlns:w16cid="http://schemas.microsoft.com/office/word/2016/wordml/cid" xmlns:w16="http://schemas.microsoft.com/office/word/2018/wordml" xmlns:w16du="http://schemas.microsoft.com/office/word/2023/wordml/word16du" xmlns:w16sdtdh="http://schemas.microsoft.com/office/word/2020/wordml/sdtdatahash" xmlns:w16se="http://schemas.microsoft.com/office/word/2015/wordml/symex" xmlns:wpg="http://schemas.microsoft.com/office/word/2010/wordprocessingGroup" xmlns:wpi="http://schemas.microsoft.com/office/word/2010/wordprocessingInk" xmlns:wne="http://schemas.microsoft.com/office/word/2006/wordml" xmlns:wps="http://schemas.microsoft.com/office/word/2010/wordprocessingShape" mc:Ignorable="w14 w15 w16se w16cid w16 w16cex w16sdtdh wp14">
+<w:footnotes xmlns:wpc="http://schemas.microsoft.com/office/word/2010/wordprocessingCanvas" xmlns:cx="http://schemas.microsoft.com/office/drawing/2014/chartex" xmlns:cx1="http://schemas.microsoft.com/office/drawing/2015/9/8/chartex" xmlns:mc="http://schemas.openxmlformats.org/markup-compatibility/2006" xmlns:o="urn:schemas-microsoft-com:office:office" xmlns:r="http://schemas.openxmlformats.org/officeDocument/2006/relationships" xmlns:m="http://schemas.openxmlformats.org/officeDocument/2006/math" xmlns:v="urn:schemas-microsoft-com:vml" xmlns:wp14="http://schemas.microsoft.com/office/word/2010/wordprocessingDrawing" xmlns:wp="http://schemas.openxmlformats.org/drawingml/2006/wordprocessingDrawing" xmlns:w10="urn:schemas-microsoft-com:office:word" xmlns:w="http://schemas.openxmlformats.org/wordprocessingml/2006/main" xmlns:w14="http://schemas.microsoft.com/office/word/2010/wordml" xmlns:w15="http://schemas.microsoft.com/office/word/2012/wordml" xmlns:w16se="http://schemas.microsoft.com/office/word/2015/wordml/symex" xmlns:wpg="http://schemas.microsoft.com/office/word/2010/wordprocessingGroup" xmlns:wpi="http://schemas.microsoft.com/office/word/2010/wordprocessingInk" xmlns:wne="http://schemas.microsoft.com/office/word/2006/wordml" xmlns:wps="http://schemas.microsoft.com/office/word/2010/wordprocessingShape" mc:Ignorable="w14 w15 w16se wp14">
   <w:footnote w:type="separator" w:id="-1">
     <w:p>
       <w:pPr>
@@ -3625,7 +3041,7 @@
 </file>
 
 <file path=word/header1.xml><?xml version="1.0" encoding="utf-8"?>
-<w:hdr xmlns:wpc="http://schemas.microsoft.com/office/word/2010/wordprocessingCanvas" xmlns:cx="http://schemas.microsoft.com/office/drawing/2014/chartex" xmlns:cx1="http://schemas.microsoft.com/office/drawing/2015/9/8/chartex" xmlns:cx2="http://schemas.microsoft.com/office/drawing/2015/10/21/chartex" xmlns:cx3="http://schemas.microsoft.com/office/drawing/2016/5/9/chartex" xmlns:cx4="http://schemas.microsoft.com/office/drawing/2016/5/10/chartex" xmlns:cx5="http://schemas.microsoft.com/office/drawing/2016/5/11/chartex" xmlns:cx6="http://schemas.microsoft.com/office/drawing/2016/5/12/chartex" xmlns:cx7="http://schemas.microsoft.com/office/drawing/2016/5/13/chartex" xmlns:cx8="http://schemas.microsoft.com/office/drawing/2016/5/14/chartex" xmlns:mc="http://schemas.openxmlformats.org/markup-compatibility/2006" xmlns:aink="http://schemas.microsoft.com/office/drawing/2016/ink" xmlns:am3d="http://schemas.microsoft.com/office/drawing/2017/model3d" xmlns:o="urn:schemas-microsoft-com:office:office" xmlns:oel="http://schemas.microsoft.com/office/2019/extlst" xmlns:r="http://schemas.openxmlformats.org/officeDocument/2006/relationships" xmlns:m="http://schemas.openxmlformats.org/officeDocument/2006/math" xmlns:v="urn:schemas-microsoft-com:vml" xmlns:wp14="http://schemas.microsoft.com/office/word/2010/wordprocessingDrawing" xmlns:wp="http://schemas.openxmlformats.org/drawingml/2006/wordprocessingDrawing" xmlns:w10="urn:schemas-microsoft-com:office:word" xmlns:w="http://schemas.openxmlformats.org/wordprocessingml/2006/main" xmlns:w14="http://schemas.microsoft.com/office/word/2010/wordml" xmlns:w15="http://schemas.microsoft.com/office/word/2012/wordml" xmlns:w16cex="http://schemas.microsoft.com/office/word/2018/wordml/cex" xmlns:w16cid="http://schemas.microsoft.com/office/word/2016/wordml/cid" xmlns:w16="http://schemas.microsoft.com/office/word/2018/wordml" xmlns:w16du="http://schemas.microsoft.com/office/word/2023/wordml/word16du" xmlns:w16sdtdh="http://schemas.microsoft.com/office/word/2020/wordml/sdtdatahash" xmlns:w16se="http://schemas.microsoft.com/office/word/2015/wordml/symex" xmlns:wpg="http://schemas.microsoft.com/office/word/2010/wordprocessingGroup" xmlns:wpi="http://schemas.microsoft.com/office/word/2010/wordprocessingInk" xmlns:wne="http://schemas.microsoft.com/office/word/2006/wordml" xmlns:wps="http://schemas.microsoft.com/office/word/2010/wordprocessingShape" mc:Ignorable="w14 w15 w16se w16cid w16 w16cex w16sdtdh wp14">
+<w:hdr xmlns:wpc="http://schemas.microsoft.com/office/word/2010/wordprocessingCanvas" xmlns:cx="http://schemas.microsoft.com/office/drawing/2014/chartex" xmlns:cx1="http://schemas.microsoft.com/office/drawing/2015/9/8/chartex" xmlns:mc="http://schemas.openxmlformats.org/markup-compatibility/2006" xmlns:o="urn:schemas-microsoft-com:office:office" xmlns:r="http://schemas.openxmlformats.org/officeDocument/2006/relationships" xmlns:m="http://schemas.openxmlformats.org/officeDocument/2006/math" xmlns:v="urn:schemas-microsoft-com:vml" xmlns:wp14="http://schemas.microsoft.com/office/word/2010/wordprocessingDrawing" xmlns:wp="http://schemas.openxmlformats.org/drawingml/2006/wordprocessingDrawing" xmlns:w10="urn:schemas-microsoft-com:office:word" xmlns:w="http://schemas.openxmlformats.org/wordprocessingml/2006/main" xmlns:w14="http://schemas.microsoft.com/office/word/2010/wordml" xmlns:w15="http://schemas.microsoft.com/office/word/2012/wordml" xmlns:w16se="http://schemas.microsoft.com/office/word/2015/wordml/symex" xmlns:wpg="http://schemas.microsoft.com/office/word/2010/wordprocessingGroup" xmlns:wpi="http://schemas.microsoft.com/office/word/2010/wordprocessingInk" xmlns:wne="http://schemas.microsoft.com/office/word/2006/wordml" xmlns:wps="http://schemas.microsoft.com/office/word/2010/wordprocessingShape" mc:Ignorable="w14 w15 w16se wp14">
   <w:p>
     <w:pPr>
       <w:tabs>
@@ -3705,7 +3121,7 @@
 </file>
 
 <file path=word/header2.xml><?xml version="1.0" encoding="utf-8"?>
-<w:hdr xmlns:wpc="http://schemas.microsoft.com/office/word/2010/wordprocessingCanvas" xmlns:cx="http://schemas.microsoft.com/office/drawing/2014/chartex" xmlns:cx1="http://schemas.microsoft.com/office/drawing/2015/9/8/chartex" xmlns:cx2="http://schemas.microsoft.com/office/drawing/2015/10/21/chartex" xmlns:cx3="http://schemas.microsoft.com/office/drawing/2016/5/9/chartex" xmlns:cx4="http://schemas.microsoft.com/office/drawing/2016/5/10/chartex" xmlns:cx5="http://schemas.microsoft.com/office/drawing/2016/5/11/chartex" xmlns:cx6="http://schemas.microsoft.com/office/drawing/2016/5/12/chartex" xmlns:cx7="http://schemas.microsoft.com/office/drawing/2016/5/13/chartex" xmlns:cx8="http://schemas.microsoft.com/office/drawing/2016/5/14/chartex" xmlns:mc="http://schemas.openxmlformats.org/markup-compatibility/2006" xmlns:aink="http://schemas.microsoft.com/office/drawing/2016/ink" xmlns:am3d="http://schemas.microsoft.com/office/drawing/2017/model3d" xmlns:o="urn:schemas-microsoft-com:office:office" xmlns:oel="http://schemas.microsoft.com/office/2019/extlst" xmlns:r="http://schemas.openxmlformats.org/officeDocument/2006/relationships" xmlns:m="http://schemas.openxmlformats.org/officeDocument/2006/math" xmlns:v="urn:schemas-microsoft-com:vml" xmlns:wp14="http://schemas.microsoft.com/office/word/2010/wordprocessingDrawing" xmlns:wp="http://schemas.openxmlformats.org/drawingml/2006/wordprocessingDrawing" xmlns:w10="urn:schemas-microsoft-com:office:word" xmlns:w="http://schemas.openxmlformats.org/wordprocessingml/2006/main" xmlns:w14="http://schemas.microsoft.com/office/word/2010/wordml" xmlns:w15="http://schemas.microsoft.com/office/word/2012/wordml" xmlns:w16cex="http://schemas.microsoft.com/office/word/2018/wordml/cex" xmlns:w16cid="http://schemas.microsoft.com/office/word/2016/wordml/cid" xmlns:w16="http://schemas.microsoft.com/office/word/2018/wordml" xmlns:w16du="http://schemas.microsoft.com/office/word/2023/wordml/word16du" xmlns:w16sdtdh="http://schemas.microsoft.com/office/word/2020/wordml/sdtdatahash" xmlns:w16se="http://schemas.microsoft.com/office/word/2015/wordml/symex" xmlns:wpg="http://schemas.microsoft.com/office/word/2010/wordprocessingGroup" xmlns:wpi="http://schemas.microsoft.com/office/word/2010/wordprocessingInk" xmlns:wne="http://schemas.microsoft.com/office/word/2006/wordml" xmlns:wps="http://schemas.microsoft.com/office/word/2010/wordprocessingShape" mc:Ignorable="w14 w15 w16se w16cid w16 w16cex w16sdtdh wp14">
+<w:hdr xmlns:wpc="http://schemas.microsoft.com/office/word/2010/wordprocessingCanvas" xmlns:cx="http://schemas.microsoft.com/office/drawing/2014/chartex" xmlns:cx1="http://schemas.microsoft.com/office/drawing/2015/9/8/chartex" xmlns:mc="http://schemas.openxmlformats.org/markup-compatibility/2006" xmlns:o="urn:schemas-microsoft-com:office:office" xmlns:r="http://schemas.openxmlformats.org/officeDocument/2006/relationships" xmlns:m="http://schemas.openxmlformats.org/officeDocument/2006/math" xmlns:v="urn:schemas-microsoft-com:vml" xmlns:wp14="http://schemas.microsoft.com/office/word/2010/wordprocessingDrawing" xmlns:wp="http://schemas.openxmlformats.org/drawingml/2006/wordprocessingDrawing" xmlns:w10="urn:schemas-microsoft-com:office:word" xmlns:w="http://schemas.openxmlformats.org/wordprocessingml/2006/main" xmlns:w14="http://schemas.microsoft.com/office/word/2010/wordml" xmlns:w15="http://schemas.microsoft.com/office/word/2012/wordml" xmlns:w16se="http://schemas.microsoft.com/office/word/2015/wordml/symex" xmlns:wpg="http://schemas.microsoft.com/office/word/2010/wordprocessingGroup" xmlns:wpi="http://schemas.microsoft.com/office/word/2010/wordprocessingInk" xmlns:wne="http://schemas.microsoft.com/office/word/2006/wordml" xmlns:wps="http://schemas.microsoft.com/office/word/2010/wordprocessingShape" mc:Ignorable="w14 w15 w16se wp14">
   <w:p>
     <w:pPr>
       <w:tabs>
@@ -3792,13 +3208,13 @@
 </file>
 
 <file path=word/header3.xml><?xml version="1.0" encoding="utf-8"?>
-<w:hdr xmlns:wpc="http://schemas.microsoft.com/office/word/2010/wordprocessingCanvas" xmlns:cx="http://schemas.microsoft.com/office/drawing/2014/chartex" xmlns:cx1="http://schemas.microsoft.com/office/drawing/2015/9/8/chartex" xmlns:cx2="http://schemas.microsoft.com/office/drawing/2015/10/21/chartex" xmlns:cx3="http://schemas.microsoft.com/office/drawing/2016/5/9/chartex" xmlns:cx4="http://schemas.microsoft.com/office/drawing/2016/5/10/chartex" xmlns:cx5="http://schemas.microsoft.com/office/drawing/2016/5/11/chartex" xmlns:cx6="http://schemas.microsoft.com/office/drawing/2016/5/12/chartex" xmlns:cx7="http://schemas.microsoft.com/office/drawing/2016/5/13/chartex" xmlns:cx8="http://schemas.microsoft.com/office/drawing/2016/5/14/chartex" xmlns:mc="http://schemas.openxmlformats.org/markup-compatibility/2006" xmlns:aink="http://schemas.microsoft.com/office/drawing/2016/ink" xmlns:am3d="http://schemas.microsoft.com/office/drawing/2017/model3d" xmlns:o="urn:schemas-microsoft-com:office:office" xmlns:oel="http://schemas.microsoft.com/office/2019/extlst" xmlns:r="http://schemas.openxmlformats.org/officeDocument/2006/relationships" xmlns:m="http://schemas.openxmlformats.org/officeDocument/2006/math" xmlns:v="urn:schemas-microsoft-com:vml" xmlns:wp14="http://schemas.microsoft.com/office/word/2010/wordprocessingDrawing" xmlns:wp="http://schemas.openxmlformats.org/drawingml/2006/wordprocessingDrawing" xmlns:w10="urn:schemas-microsoft-com:office:word" xmlns:w="http://schemas.openxmlformats.org/wordprocessingml/2006/main" xmlns:w14="http://schemas.microsoft.com/office/word/2010/wordml" xmlns:w15="http://schemas.microsoft.com/office/word/2012/wordml" xmlns:w16cex="http://schemas.microsoft.com/office/word/2018/wordml/cex" xmlns:w16cid="http://schemas.microsoft.com/office/word/2016/wordml/cid" xmlns:w16="http://schemas.microsoft.com/office/word/2018/wordml" xmlns:w16du="http://schemas.microsoft.com/office/word/2023/wordml/word16du" xmlns:w16sdtdh="http://schemas.microsoft.com/office/word/2020/wordml/sdtdatahash" xmlns:w16se="http://schemas.microsoft.com/office/word/2015/wordml/symex" xmlns:wpg="http://schemas.microsoft.com/office/word/2010/wordprocessingGroup" xmlns:wpi="http://schemas.microsoft.com/office/word/2010/wordprocessingInk" xmlns:wne="http://schemas.microsoft.com/office/word/2006/wordml" xmlns:wps="http://schemas.microsoft.com/office/word/2010/wordprocessingShape" mc:Ignorable="w14 w15 w16se w16cid w16 w16cex w16sdtdh wp14">
+<w:hdr xmlns:wpc="http://schemas.microsoft.com/office/word/2010/wordprocessingCanvas" xmlns:cx="http://schemas.microsoft.com/office/drawing/2014/chartex" xmlns:cx1="http://schemas.microsoft.com/office/drawing/2015/9/8/chartex" xmlns:mc="http://schemas.openxmlformats.org/markup-compatibility/2006" xmlns:o="urn:schemas-microsoft-com:office:office" xmlns:r="http://schemas.openxmlformats.org/officeDocument/2006/relationships" xmlns:m="http://schemas.openxmlformats.org/officeDocument/2006/math" xmlns:v="urn:schemas-microsoft-com:vml" xmlns:wp14="http://schemas.microsoft.com/office/word/2010/wordprocessingDrawing" xmlns:wp="http://schemas.openxmlformats.org/drawingml/2006/wordprocessingDrawing" xmlns:w10="urn:schemas-microsoft-com:office:word" xmlns:w="http://schemas.openxmlformats.org/wordprocessingml/2006/main" xmlns:w14="http://schemas.microsoft.com/office/word/2010/wordml" xmlns:w15="http://schemas.microsoft.com/office/word/2012/wordml" xmlns:w16se="http://schemas.microsoft.com/office/word/2015/wordml/symex" xmlns:wpg="http://schemas.microsoft.com/office/word/2010/wordprocessingGroup" xmlns:wpi="http://schemas.microsoft.com/office/word/2010/wordprocessingInk" xmlns:wne="http://schemas.microsoft.com/office/word/2006/wordml" xmlns:wps="http://schemas.microsoft.com/office/word/2010/wordprocessingShape" mc:Ignorable="w14 w15 w16se wp14">
   <w:p/>
 </w:hdr>
 </file>
 
 <file path=word/numbering.xml><?xml version="1.0" encoding="utf-8"?>
-<w:numbering xmlns:wpc="http://schemas.microsoft.com/office/word/2010/wordprocessingCanvas" xmlns:cx="http://schemas.microsoft.com/office/drawing/2014/chartex" xmlns:cx1="http://schemas.microsoft.com/office/drawing/2015/9/8/chartex" xmlns:cx2="http://schemas.microsoft.com/office/drawing/2015/10/21/chartex" xmlns:cx3="http://schemas.microsoft.com/office/drawing/2016/5/9/chartex" xmlns:cx4="http://schemas.microsoft.com/office/drawing/2016/5/10/chartex" xmlns:cx5="http://schemas.microsoft.com/office/drawing/2016/5/11/chartex" xmlns:cx6="http://schemas.microsoft.com/office/drawing/2016/5/12/chartex" xmlns:cx7="http://schemas.microsoft.com/office/drawing/2016/5/13/chartex" xmlns:cx8="http://schemas.microsoft.com/office/drawing/2016/5/14/chartex" xmlns:mc="http://schemas.openxmlformats.org/markup-compatibility/2006" xmlns:aink="http://schemas.microsoft.com/office/drawing/2016/ink" xmlns:am3d="http://schemas.microsoft.com/office/drawing/2017/model3d" xmlns:o="urn:schemas-microsoft-com:office:office" xmlns:oel="http://schemas.microsoft.com/office/2019/extlst" xmlns:r="http://schemas.openxmlformats.org/officeDocument/2006/relationships" xmlns:m="http://schemas.openxmlformats.org/officeDocument/2006/math" xmlns:v="urn:schemas-microsoft-com:vml" xmlns:wp14="http://schemas.microsoft.com/office/word/2010/wordprocessingDrawing" xmlns:wp="http://schemas.openxmlformats.org/drawingml/2006/wordprocessingDrawing" xmlns:w10="urn:schemas-microsoft-com:office:word" xmlns:w="http://schemas.openxmlformats.org/wordprocessingml/2006/main" xmlns:w14="http://schemas.microsoft.com/office/word/2010/wordml" xmlns:w15="http://schemas.microsoft.com/office/word/2012/wordml" xmlns:w16cex="http://schemas.microsoft.com/office/word/2018/wordml/cex" xmlns:w16cid="http://schemas.microsoft.com/office/word/2016/wordml/cid" xmlns:w16="http://schemas.microsoft.com/office/word/2018/wordml" xmlns:w16du="http://schemas.microsoft.com/office/word/2023/wordml/word16du" xmlns:w16sdtdh="http://schemas.microsoft.com/office/word/2020/wordml/sdtdatahash" xmlns:w16se="http://schemas.microsoft.com/office/word/2015/wordml/symex" xmlns:wpg="http://schemas.microsoft.com/office/word/2010/wordprocessingGroup" xmlns:wpi="http://schemas.microsoft.com/office/word/2010/wordprocessingInk" xmlns:wne="http://schemas.microsoft.com/office/word/2006/wordml" xmlns:wps="http://schemas.microsoft.com/office/word/2010/wordprocessingShape" mc:Ignorable="w14 w15 w16se w16cid w16 w16cex w16sdtdh wp14">
+<w:numbering xmlns:wpc="http://schemas.microsoft.com/office/word/2010/wordprocessingCanvas" xmlns:cx="http://schemas.microsoft.com/office/drawing/2014/chartex" xmlns:cx1="http://schemas.microsoft.com/office/drawing/2015/9/8/chartex" xmlns:mc="http://schemas.openxmlformats.org/markup-compatibility/2006" xmlns:o="urn:schemas-microsoft-com:office:office" xmlns:r="http://schemas.openxmlformats.org/officeDocument/2006/relationships" xmlns:m="http://schemas.openxmlformats.org/officeDocument/2006/math" xmlns:v="urn:schemas-microsoft-com:vml" xmlns:wp14="http://schemas.microsoft.com/office/word/2010/wordprocessingDrawing" xmlns:wp="http://schemas.openxmlformats.org/drawingml/2006/wordprocessingDrawing" xmlns:w10="urn:schemas-microsoft-com:office:word" xmlns:w="http://schemas.openxmlformats.org/wordprocessingml/2006/main" xmlns:w14="http://schemas.microsoft.com/office/word/2010/wordml" xmlns:w15="http://schemas.microsoft.com/office/word/2012/wordml" xmlns:w16se="http://schemas.microsoft.com/office/word/2015/wordml/symex" xmlns:wpg="http://schemas.microsoft.com/office/word/2010/wordprocessingGroup" xmlns:wpi="http://schemas.microsoft.com/office/word/2010/wordprocessingInk" xmlns:wne="http://schemas.microsoft.com/office/word/2006/wordml" xmlns:wps="http://schemas.microsoft.com/office/word/2010/wordprocessingShape" mc:Ignorable="w14 w15 w16se wp14">
   <w:abstractNum w:abstractNumId="0" w15:restartNumberingAfterBreak="0">
     <w:nsid w:val="00B55F8C"/>
     <w:multiLevelType w:val="multilevel"/>
@@ -4726,20 +4142,15 @@
   <w:abstractNum w:abstractNumId="9" w15:restartNumberingAfterBreak="0">
     <w:nsid w:val="68BC5301"/>
     <w:multiLevelType w:val="hybridMultilevel"/>
-    <w:tmpl w:val="26888464"/>
-    <w:lvl w:ilvl="0" w:tplc="51D83D28">
+    <w:tmpl w:val="3B5A5008"/>
+    <w:lvl w:ilvl="0" w:tplc="08090011">
       <w:start w:val="1"/>
       <w:numFmt w:val="decimal"/>
       <w:lvlText w:val="%1)"/>
       <w:lvlJc w:val="left"/>
       <w:pPr>
-        <w:ind w:left="1440" w:hanging="360"/>
-      </w:pPr>
-      <w:rPr>
-        <w:rFonts w:ascii="Times New Roman" w:hAnsi="Times New Roman" w:cs="Times New Roman" w:hint="default"/>
-        <w:sz w:val="20"/>
-        <w:szCs w:val="20"/>
-      </w:rPr>
+        <w:ind w:left="720" w:hanging="360"/>
+      </w:pPr>
     </w:lvl>
     <w:lvl w:ilvl="1" w:tplc="08090019" w:tentative="1">
       <w:start w:val="1"/>
@@ -4747,7 +4158,7 @@
       <w:lvlText w:val="%2."/>
       <w:lvlJc w:val="left"/>
       <w:pPr>
-        <w:ind w:left="2160" w:hanging="360"/>
+        <w:ind w:left="1440" w:hanging="360"/>
       </w:pPr>
     </w:lvl>
     <w:lvl w:ilvl="2" w:tplc="0809001B" w:tentative="1">
@@ -4756,7 +4167,7 @@
       <w:lvlText w:val="%3."/>
       <w:lvlJc w:val="right"/>
       <w:pPr>
-        <w:ind w:left="2880" w:hanging="180"/>
+        <w:ind w:left="2160" w:hanging="180"/>
       </w:pPr>
     </w:lvl>
     <w:lvl w:ilvl="3" w:tplc="0809000F" w:tentative="1">
@@ -4765,7 +4176,7 @@
       <w:lvlText w:val="%4."/>
       <w:lvlJc w:val="left"/>
       <w:pPr>
-        <w:ind w:left="3600" w:hanging="360"/>
+        <w:ind w:left="2880" w:hanging="360"/>
       </w:pPr>
     </w:lvl>
     <w:lvl w:ilvl="4" w:tplc="08090019" w:tentative="1">
@@ -4774,7 +4185,7 @@
       <w:lvlText w:val="%5."/>
       <w:lvlJc w:val="left"/>
       <w:pPr>
-        <w:ind w:left="4320" w:hanging="360"/>
+        <w:ind w:left="3600" w:hanging="360"/>
       </w:pPr>
     </w:lvl>
     <w:lvl w:ilvl="5" w:tplc="0809001B" w:tentative="1">
@@ -4783,7 +4194,7 @@
       <w:lvlText w:val="%6."/>
       <w:lvlJc w:val="right"/>
       <w:pPr>
-        <w:ind w:left="5040" w:hanging="180"/>
+        <w:ind w:left="4320" w:hanging="180"/>
       </w:pPr>
     </w:lvl>
     <w:lvl w:ilvl="6" w:tplc="0809000F" w:tentative="1">
@@ -4792,7 +4203,7 @@
       <w:lvlText w:val="%7."/>
       <w:lvlJc w:val="left"/>
       <w:pPr>
-        <w:ind w:left="5760" w:hanging="360"/>
+        <w:ind w:left="5040" w:hanging="360"/>
       </w:pPr>
     </w:lvl>
     <w:lvl w:ilvl="7" w:tplc="08090019" w:tentative="1">
@@ -4801,7 +4212,7 @@
       <w:lvlText w:val="%8."/>
       <w:lvlJc w:val="left"/>
       <w:pPr>
-        <w:ind w:left="6480" w:hanging="360"/>
+        <w:ind w:left="5760" w:hanging="360"/>
       </w:pPr>
     </w:lvl>
     <w:lvl w:ilvl="8" w:tplc="0809001B" w:tentative="1">
@@ -4810,7 +4221,7 @@
       <w:lvlText w:val="%9."/>
       <w:lvlJc w:val="right"/>
       <w:pPr>
-        <w:ind w:left="7200" w:hanging="180"/>
+        <w:ind w:left="6480" w:hanging="180"/>
       </w:pPr>
     </w:lvl>
   </w:abstractNum>
@@ -4986,47 +4397,47 @@
       </w:pPr>
     </w:lvl>
   </w:abstractNum>
-  <w:num w:numId="1" w16cid:durableId="956058612">
+  <w:num w:numId="1">
     <w:abstractNumId w:val="0"/>
   </w:num>
-  <w:num w:numId="2" w16cid:durableId="1288243141">
+  <w:num w:numId="2">
     <w:abstractNumId w:val="11"/>
   </w:num>
-  <w:num w:numId="3" w16cid:durableId="2093619637">
+  <w:num w:numId="3">
     <w:abstractNumId w:val="6"/>
   </w:num>
-  <w:num w:numId="4" w16cid:durableId="321470258">
+  <w:num w:numId="4">
     <w:abstractNumId w:val="2"/>
   </w:num>
-  <w:num w:numId="5" w16cid:durableId="44913254">
+  <w:num w:numId="5">
     <w:abstractNumId w:val="4"/>
   </w:num>
-  <w:num w:numId="6" w16cid:durableId="36006091">
+  <w:num w:numId="6">
     <w:abstractNumId w:val="3"/>
   </w:num>
-  <w:num w:numId="7" w16cid:durableId="2050062772">
+  <w:num w:numId="7">
     <w:abstractNumId w:val="8"/>
   </w:num>
-  <w:num w:numId="8" w16cid:durableId="1397240201">
+  <w:num w:numId="8">
     <w:abstractNumId w:val="7"/>
   </w:num>
-  <w:num w:numId="9" w16cid:durableId="631640365">
+  <w:num w:numId="9">
     <w:abstractNumId w:val="1"/>
   </w:num>
-  <w:num w:numId="10" w16cid:durableId="1144933440">
+  <w:num w:numId="10">
     <w:abstractNumId w:val="5"/>
   </w:num>
-  <w:num w:numId="11" w16cid:durableId="563680129">
+  <w:num w:numId="11">
     <w:abstractNumId w:val="10"/>
   </w:num>
-  <w:num w:numId="12" w16cid:durableId="476577871">
+  <w:num w:numId="12">
     <w:abstractNumId w:val="9"/>
   </w:num>
 </w:numbering>
 </file>
 
 <file path=word/styles.xml><?xml version="1.0" encoding="utf-8"?>
-<w:styles xmlns:mc="http://schemas.openxmlformats.org/markup-compatibility/2006" xmlns:r="http://schemas.openxmlformats.org/officeDocument/2006/relationships" xmlns:w="http://schemas.openxmlformats.org/wordprocessingml/2006/main" xmlns:w14="http://schemas.microsoft.com/office/word/2010/wordml" xmlns:w15="http://schemas.microsoft.com/office/word/2012/wordml" xmlns:w16cex="http://schemas.microsoft.com/office/word/2018/wordml/cex" xmlns:w16cid="http://schemas.microsoft.com/office/word/2016/wordml/cid" xmlns:w16="http://schemas.microsoft.com/office/word/2018/wordml" xmlns:w16sdtdh="http://schemas.microsoft.com/office/word/2020/wordml/sdtdatahash" xmlns:w16se="http://schemas.microsoft.com/office/word/2015/wordml/symex" mc:Ignorable="w14 w15 w16se w16cid w16 w16cex w16sdtdh">
+<w:styles xmlns:mc="http://schemas.openxmlformats.org/markup-compatibility/2006" xmlns:r="http://schemas.openxmlformats.org/officeDocument/2006/relationships" xmlns:w="http://schemas.openxmlformats.org/wordprocessingml/2006/main" xmlns:w14="http://schemas.microsoft.com/office/word/2010/wordml" xmlns:w15="http://schemas.microsoft.com/office/word/2012/wordml" xmlns:w16se="http://schemas.microsoft.com/office/word/2015/wordml/symex" mc:Ignorable="w14 w15 w16se">
   <w:docDefaults>
     <w:rPrDefault>
       <w:rPr>
@@ -5042,7 +4453,7 @@
       </w:pPr>
     </w:pPrDefault>
   </w:docDefaults>
-  <w:latentStyles w:defLockedState="0" w:defUIPriority="99" w:defSemiHidden="0" w:defUnhideWhenUsed="0" w:defQFormat="0" w:count="376">
+  <w:latentStyles w:defLockedState="0" w:defUIPriority="99" w:defSemiHidden="0" w:defUnhideWhenUsed="0" w:defQFormat="0" w:count="371">
     <w:lsdException w:name="Normal" w:uiPriority="0" w:qFormat="1"/>
     <w:lsdException w:name="heading 1" w:uiPriority="9" w:qFormat="1"/>
     <w:lsdException w:name="heading 2" w:semiHidden="1" w:uiPriority="9" w:unhideWhenUsed="1" w:qFormat="1"/>
@@ -5062,9 +4473,9 @@
     <w:lsdException w:name="index 7" w:semiHidden="1" w:unhideWhenUsed="1"/>
     <w:lsdException w:name="index 8" w:semiHidden="1" w:unhideWhenUsed="1"/>
     <w:lsdException w:name="index 9" w:semiHidden="1" w:unhideWhenUsed="1"/>
-    <w:lsdException w:name="toc 1" w:semiHidden="1" w:uiPriority="39" w:unhideWhenUsed="1"/>
-    <w:lsdException w:name="toc 2" w:semiHidden="1" w:uiPriority="39" w:unhideWhenUsed="1"/>
-    <w:lsdException w:name="toc 3" w:semiHidden="1" w:uiPriority="39" w:unhideWhenUsed="1"/>
+    <w:lsdException w:name="toc 1" w:semiHidden="1" w:uiPriority="0" w:unhideWhenUsed="1"/>
+    <w:lsdException w:name="toc 2" w:semiHidden="1" w:uiPriority="0" w:unhideWhenUsed="1"/>
+    <w:lsdException w:name="toc 3" w:semiHidden="1" w:uiPriority="0" w:unhideWhenUsed="1"/>
     <w:lsdException w:name="toc 4" w:semiHidden="1" w:uiPriority="39" w:unhideWhenUsed="1"/>
     <w:lsdException w:name="toc 5" w:semiHidden="1" w:uiPriority="39" w:unhideWhenUsed="1"/>
     <w:lsdException w:name="toc 6" w:semiHidden="1" w:uiPriority="39" w:unhideWhenUsed="1"/>
@@ -5148,6 +4559,7 @@
     <w:lsdException w:name="HTML Sample" w:semiHidden="1" w:unhideWhenUsed="1"/>
     <w:lsdException w:name="HTML Typewriter" w:semiHidden="1" w:unhideWhenUsed="1"/>
     <w:lsdException w:name="HTML Variable" w:semiHidden="1" w:unhideWhenUsed="1"/>
+    <w:lsdException w:name="Normal Table" w:semiHidden="1" w:unhideWhenUsed="1"/>
     <w:lsdException w:name="annotation subject" w:semiHidden="1" w:unhideWhenUsed="1"/>
     <w:lsdException w:name="No List" w:semiHidden="1" w:unhideWhenUsed="1"/>
     <w:lsdException w:name="Outline List 1" w:semiHidden="1" w:unhideWhenUsed="1"/>
@@ -5190,8 +4602,11 @@
     <w:lsdException w:name="Table Contemporary" w:semiHidden="1" w:unhideWhenUsed="1"/>
     <w:lsdException w:name="Table Elegant" w:semiHidden="1" w:unhideWhenUsed="1"/>
     <w:lsdException w:name="Table Professional" w:semiHidden="1" w:unhideWhenUsed="1"/>
+    <w:lsdException w:name="Table Subtle 1" w:semiHidden="1" w:unhideWhenUsed="1"/>
     <w:lsdException w:name="Table Subtle 2" w:semiHidden="1" w:unhideWhenUsed="1"/>
     <w:lsdException w:name="Table Web 1" w:semiHidden="1" w:unhideWhenUsed="1"/>
+    <w:lsdException w:name="Table Web 2" w:semiHidden="1" w:unhideWhenUsed="1"/>
+    <w:lsdException w:name="Table Web 3" w:semiHidden="1" w:unhideWhenUsed="1"/>
     <w:lsdException w:name="Balloon Text" w:semiHidden="1" w:unhideWhenUsed="1"/>
     <w:lsdException w:name="Table Grid" w:uiPriority="39"/>
     <w:lsdException w:name="Table Theme" w:semiHidden="1" w:unhideWhenUsed="1"/>
@@ -5410,11 +4825,6 @@
     <w:lsdException w:name="List Table 5 Dark Accent 6" w:uiPriority="50"/>
     <w:lsdException w:name="List Table 6 Colorful Accent 6" w:uiPriority="51"/>
     <w:lsdException w:name="List Table 7 Colorful Accent 6" w:uiPriority="52"/>
-    <w:lsdException w:name="Mention" w:semiHidden="1" w:unhideWhenUsed="1"/>
-    <w:lsdException w:name="Smart Hyperlink" w:semiHidden="1" w:unhideWhenUsed="1"/>
-    <w:lsdException w:name="Hashtag" w:semiHidden="1" w:unhideWhenUsed="1"/>
-    <w:lsdException w:name="Unresolved Mention" w:semiHidden="1" w:unhideWhenUsed="1"/>
-    <w:lsdException w:name="Smart Link" w:semiHidden="1" w:unhideWhenUsed="1"/>
   </w:latentStyles>
   <w:style w:type="paragraph" w:default="1" w:styleId="Normal">
     <w:name w:val="Normal"/>
@@ -5574,7 +4984,6 @@
   <w:style w:type="paragraph" w:styleId="TOC1">
     <w:name w:val="toc 1"/>
     <w:hidden/>
-    <w:uiPriority w:val="39"/>
     <w:rsid w:val="00A43ADE"/>
     <w:pPr>
       <w:spacing w:after="53" w:line="252" w:lineRule="auto"/>
@@ -5590,7 +4999,6 @@
   <w:style w:type="paragraph" w:styleId="TOC2">
     <w:name w:val="toc 2"/>
     <w:hidden/>
-    <w:uiPriority w:val="39"/>
     <w:rsid w:val="00A43ADE"/>
     <w:pPr>
       <w:spacing w:after="3" w:line="252" w:lineRule="auto"/>
@@ -5606,7 +5014,6 @@
   <w:style w:type="paragraph" w:styleId="TOC3">
     <w:name w:val="toc 3"/>
     <w:hidden/>
-    <w:uiPriority w:val="39"/>
     <w:rsid w:val="00A43ADE"/>
     <w:pPr>
       <w:spacing w:after="3"/>
@@ -5649,17 +5056,6 @@
       <w:ind w:left="720"/>
       <w:contextualSpacing/>
     </w:pPr>
-  </w:style>
-  <w:style w:type="character" w:styleId="Hyperlink">
-    <w:name w:val="Hyperlink"/>
-    <w:basedOn w:val="DefaultParagraphFont"/>
-    <w:uiPriority w:val="99"/>
-    <w:unhideWhenUsed/>
-    <w:rsid w:val="001A3C5D"/>
-    <w:rPr>
-      <w:color w:val="0563C1" w:themeColor="hyperlink"/>
-      <w:u w:val="single"/>
-    </w:rPr>
   </w:style>
 </w:styles>
 </file>

</xml_diff>

<commit_message>
Pisanje komentara,slanje mejla od strane admina,promjenjena specifikacija baze,ispravljanje sitnih gresaka.
Change-Id: If278c2b4ce4ab6aa603bafcddb989778896b34db
</commit_message>
<xml_diff>
--- a/Faza3/Izmenjen projektni zadatak/SSU/SSU_Administrator_Brisanje2.docx
+++ b/Faza3/Izmenjen projektni zadatak/SSU/SSU_Administrator_Brisanje2.docx
@@ -764,18 +764,7 @@
                 <w:szCs w:val="24"/>
                 <w:lang w:val="sr-Latn-RS"/>
               </w:rPr>
-              <w:t xml:space="preserve"> slovna greška i prepravka neslaganja toka</w:t>
-            </w:r>
-            <w:bookmarkStart w:id="0" w:name="_GoBack"/>
-            <w:bookmarkEnd w:id="0"/>
-            <w:r>
-              <w:rPr>
-                <w:rFonts w:ascii="Times New Roman" w:eastAsia="Times New Roman" w:hAnsi="Times New Roman" w:cs="Times New Roman"/>
-                <w:sz w:val="24"/>
-                <w:szCs w:val="24"/>
-                <w:lang w:val="sr-Latn-RS"/>
-              </w:rPr>
-              <w:t xml:space="preserve"> sa prototipom.</w:t>
+              <w:t xml:space="preserve"> slovna greška i prepravka neslaganja toka sa prototipom.</w:t>
             </w:r>
           </w:p>
         </w:tc>
@@ -1789,22 +1778,22 @@
         <w:spacing w:after="63"/>
         <w:ind w:left="705" w:hanging="720"/>
       </w:pPr>
-      <w:bookmarkStart w:id="1" w:name="_Toc6242"/>
+      <w:bookmarkStart w:id="0" w:name="_Toc6242"/>
       <w:r>
         <w:t xml:space="preserve">Uvod </w:t>
       </w:r>
-      <w:bookmarkEnd w:id="1"/>
+      <w:bookmarkEnd w:id="0"/>
     </w:p>
     <w:p>
       <w:pPr>
         <w:pStyle w:val="Heading2"/>
         <w:ind w:left="705" w:hanging="720"/>
       </w:pPr>
-      <w:bookmarkStart w:id="2" w:name="_Toc6243"/>
+      <w:bookmarkStart w:id="1" w:name="_Toc6243"/>
       <w:r>
         <w:t xml:space="preserve">Rezime </w:t>
       </w:r>
-      <w:bookmarkEnd w:id="2"/>
+      <w:bookmarkEnd w:id="1"/>
     </w:p>
     <w:p>
       <w:pPr>
@@ -1825,11 +1814,11 @@
         <w:spacing w:after="83"/>
         <w:ind w:left="705" w:hanging="720"/>
       </w:pPr>
-      <w:bookmarkStart w:id="3" w:name="_Toc6244"/>
+      <w:bookmarkStart w:id="2" w:name="_Toc6244"/>
       <w:r>
         <w:t xml:space="preserve">Namena dokumenta i ciljne grupe </w:t>
       </w:r>
-      <w:bookmarkEnd w:id="3"/>
+      <w:bookmarkEnd w:id="2"/>
     </w:p>
     <w:p>
       <w:pPr>
@@ -1855,11 +1844,11 @@
         <w:pStyle w:val="Heading1"/>
         <w:ind w:left="705" w:hanging="720"/>
       </w:pPr>
-      <w:bookmarkStart w:id="4" w:name="_Toc6247"/>
+      <w:bookmarkStart w:id="3" w:name="_Toc6247"/>
       <w:r>
         <w:t>Scenario</w:t>
       </w:r>
-      <w:bookmarkEnd w:id="4"/>
+      <w:bookmarkEnd w:id="3"/>
       <w:r>
         <w:t xml:space="preserve"> prinudnog brisanja naloga</w:t>
       </w:r>
@@ -1882,7 +1871,7 @@
         <w:spacing w:after="57"/>
         <w:ind w:left="705" w:hanging="720"/>
       </w:pPr>
-      <w:bookmarkStart w:id="5" w:name="_Toc6248"/>
+      <w:bookmarkStart w:id="4" w:name="_Toc6248"/>
       <w:r>
         <w:rPr>
           <w:u w:val="single" w:color="000000"/>
@@ -1892,7 +1881,7 @@
       <w:r>
         <w:t xml:space="preserve"> </w:t>
       </w:r>
-      <w:bookmarkEnd w:id="5"/>
+      <w:bookmarkEnd w:id="4"/>
     </w:p>
     <w:p>
       <w:pPr>
@@ -1925,7 +1914,7 @@
         <w:spacing w:after="57"/>
         <w:ind w:left="705" w:hanging="720"/>
       </w:pPr>
-      <w:bookmarkStart w:id="6" w:name="_Toc6249"/>
+      <w:bookmarkStart w:id="5" w:name="_Toc6249"/>
       <w:r>
         <w:rPr>
           <w:u w:val="single" w:color="000000"/>
@@ -1935,7 +1924,7 @@
       <w:r>
         <w:t xml:space="preserve"> </w:t>
       </w:r>
-      <w:bookmarkEnd w:id="6"/>
+      <w:bookmarkEnd w:id="5"/>
     </w:p>
     <w:p/>
     <w:p>
@@ -2183,6 +2172,15 @@
         </w:rPr>
         <w:t xml:space="preserve"> </w:t>
       </w:r>
+      <w:r>
+        <w:rPr>
+          <w:rFonts w:ascii="Times New Roman" w:hAnsi="Times New Roman" w:cs="Times New Roman"/>
+          <w:szCs w:val="20"/>
+        </w:rPr>
+        <w:t>Šalje se mejl obaveštenja korisniku.</w:t>
+      </w:r>
+      <w:bookmarkStart w:id="6" w:name="_GoBack"/>
+      <w:bookmarkEnd w:id="6"/>
     </w:p>
     <w:p>
       <w:pPr>
@@ -2432,13 +2430,6 @@
           <w:u w:val="none"/>
         </w:rPr>
         <w:t>Sistem šalje mejl upozorenja korisniku.</w:t>
-      </w:r>
-      <w:r>
-        <w:rPr>
-          <w:rFonts w:ascii="Times New Roman" w:hAnsi="Times New Roman" w:cs="Times New Roman"/>
-          <w:szCs w:val="20"/>
-        </w:rPr>
-        <w:t>.</w:t>
       </w:r>
     </w:p>
     <w:bookmarkEnd w:id="7"/>
@@ -2989,7 +2980,7 @@
         <w:noProof/>
         <w:sz w:val="20"/>
       </w:rPr>
-      <w:t>5</w:t>
+      <w:t>4</w:t>
     </w:r>
     <w:r>
       <w:rPr>
@@ -3187,7 +3178,7 @@
         <w:noProof/>
         <w:sz w:val="20"/>
       </w:rPr>
-      <w:t>5</w:t>
+      <w:t>4</w:t>
     </w:r>
     <w:r>
       <w:rPr>

</xml_diff>